<commit_message>
2 leetcode finished. Hard Question is very HARD!!!
</commit_message>
<xml_diff>
--- a/Leetcode Notes/Leetcode笔记.docx
+++ b/Leetcode Notes/Leetcode笔记.docx
@@ -136,16 +136,8 @@
         <w:rPr>
           <w:rFonts w:hint="eastAsia"/>
         </w:rPr>
-        <w:t>动态编程/递归法/数学性质分析，重点在于利用数学归纳法或者排列组合的知识分析</w:t>
-      </w:r>
-      <w:proofErr w:type="spellStart"/>
-      <w:r>
-        <w:rPr>
-          <w:rFonts w:hint="eastAsia"/>
-        </w:rPr>
-        <w:t>i</w:t>
-      </w:r>
-      <w:proofErr w:type="spellEnd"/>
+        <w:t>动态编程/递归法/数学性质分析，重点在于利用数学归纳法或者排列组合的知识分析i</w:t>
+      </w:r>
       <w:r>
         <w:t>-&gt;i+1</w:t>
       </w:r>
@@ -306,16 +298,8 @@
         <w:rPr>
           <w:rFonts w:hint="eastAsia"/>
         </w:rPr>
-        <w:t>此外，注意Java的string中有一个函数</w:t>
-      </w:r>
-      <w:proofErr w:type="spellStart"/>
-      <w:r>
-        <w:rPr>
-          <w:rFonts w:hint="eastAsia"/>
-        </w:rPr>
-        <w:t>indexOf</w:t>
-      </w:r>
-      <w:proofErr w:type="spellEnd"/>
+        <w:t>此外，注意Java的string中有一个函数indexOf</w:t>
+      </w:r>
       <w:r>
         <w:t>(</w:t>
       </w:r>
@@ -362,7 +346,6 @@
       <w:r>
         <w:t>(</w:t>
       </w:r>
-      <w:proofErr w:type="spellStart"/>
       <w:r>
         <w:rPr>
           <w:rFonts w:hint="eastAsia"/>
@@ -370,11 +353,7 @@
         <w:t>n</w:t>
       </w:r>
       <w:r>
-        <w:t>logn</w:t>
-      </w:r>
-      <w:proofErr w:type="spellEnd"/>
-      <w:r>
-        <w:t>)</w:t>
+        <w:t>logn)</w:t>
       </w:r>
       <w:r>
         <w:rPr>
@@ -457,36 +436,28 @@
         <w:t>3]</w:t>
       </w:r>
       <w:r>
+        <w:t xml:space="preserve"> length</w:t>
+      </w:r>
+      <w:r>
         <w:t xml:space="preserve"> </w:t>
       </w:r>
       <w:r>
-        <w:t>length</w:t>
+        <w:t>Of</w:t>
       </w:r>
       <w:r>
         <w:t xml:space="preserve"> </w:t>
       </w:r>
       <w:r>
-        <w:t>Of</w:t>
+        <w:t>Longest</w:t>
       </w:r>
       <w:r>
         <w:t xml:space="preserve"> </w:t>
       </w:r>
       <w:r>
-        <w:t>Longest</w:t>
-      </w:r>
-      <w:r>
-        <w:t xml:space="preserve"> </w:t>
-      </w:r>
-      <w:r>
         <w:t>Substring</w:t>
       </w:r>
     </w:p>
     <w:p>
-      <w:pPr>
-        <w:rPr>
-          <w:rFonts w:hint="eastAsia"/>
-        </w:rPr>
-      </w:pPr>
       <w:r>
         <w:rPr>
           <w:rFonts w:hint="eastAsia"/>
@@ -494,95 +465,617 @@
         <w:t>这道题是要求找出输入字符串中无重复字符的最大子字符串的长度。这道题是典型的字符串/数组题，需要用到哈希图和滑窗法缩短运行时间。创新点在于用哈希图查询某字母是否出现，并将最后一次出现重复的字符的索引作为值存在图中。答案中对于索引的更新非常有技巧：</w:t>
       </w:r>
       <w:r>
-        <w:t xml:space="preserve">                    </w:t>
-      </w:r>
-      <w:proofErr w:type="spellStart"/>
-      <w:r>
-        <w:t>i</w:t>
-      </w:r>
-      <w:proofErr w:type="spellEnd"/>
-      <w:r>
-        <w:t xml:space="preserve"> = </w:t>
-      </w:r>
-      <w:proofErr w:type="spellStart"/>
-      <w:r>
-        <w:t>Math.max</w:t>
-      </w:r>
-      <w:proofErr w:type="spellEnd"/>
+        <w:t xml:space="preserve">                    i = Math.max(hashmap.get(s.charAt(j)) + 1, i);</w:t>
+      </w:r>
+      <w:r>
+        <w:br/>
+      </w:r>
+      <w:r>
+        <w:rPr>
+          <w:rFonts w:hint="eastAsia"/>
+        </w:rPr>
+        <w:t>先将i更新为出现重复的字符对应的索引的值+</w:t>
+      </w:r>
+      <w:r>
+        <w:t>1</w:t>
+      </w:r>
+      <w:r>
+        <w:rPr>
+          <w:rFonts w:hint="eastAsia"/>
+        </w:rPr>
+        <w:t>和当前i值中的最大者，再将结果更新为当前窗口大小和当前结果中的最大值。如此一来，既规避了某个字符在该滑窗之前就出现带来的影响，也巧妙地减少了滑窗的次数，使得运行时间进一步下降。</w:t>
+      </w:r>
+    </w:p>
+    <w:p/>
+    <w:p>
+      <w:r>
+        <w:t>2023年9月23日星期六</w:t>
+      </w:r>
+    </w:p>
+    <w:p>
+      <w:pPr>
+        <w:pStyle w:val="a3"/>
+        <w:numPr>
+          <w:ilvl w:val="0"/>
+          <w:numId w:val="5"/>
+        </w:numPr>
+        <w:ind w:firstLineChars="0"/>
+      </w:pPr>
+      <w:r>
+        <w:rPr>
+          <w:rFonts w:hint="eastAsia"/>
+        </w:rPr>
+        <w:t>[</w:t>
+      </w:r>
+      <w:r>
+        <w:t>2]</w:t>
+      </w:r>
+      <w:r>
+        <w:rPr>
+          <w:rFonts w:hint="eastAsia"/>
+        </w:rPr>
+        <w:t>Add</w:t>
+      </w:r>
+      <w:r>
+        <w:t xml:space="preserve"> Two Numbers</w:t>
+      </w:r>
+    </w:p>
+    <w:p>
+      <w:r>
+        <w:rPr>
+          <w:rFonts w:hint="eastAsia"/>
+        </w:rPr>
+        <w:t>给两个倒序自然数的链表，以链表的形式输出该两自然数相加的结果。</w:t>
+      </w:r>
+    </w:p>
+    <w:p>
+      <w:r>
+        <w:rPr>
+          <w:rFonts w:hint="eastAsia"/>
+        </w:rPr>
+        <w:t>这道题的思维不难，只需要直观的采用竖式逐位计算即可。难点集中在如何把握进位问题，答案采用了将其存储在整数变量中并每次计算时更新的方法。</w:t>
+      </w:r>
+      <w:r>
+        <w:rPr>
+          <w:rFonts w:hint="eastAsia"/>
+        </w:rPr>
+        <w:t>最后注意循环结束的条件除了要判断两个链表是否循环完毕，还要检查是否还需要最后进位。</w:t>
+      </w:r>
+    </w:p>
+    <w:p>
+      <w:pPr>
+        <w:pStyle w:val="a3"/>
+        <w:numPr>
+          <w:ilvl w:val="0"/>
+          <w:numId w:val="4"/>
+        </w:numPr>
+        <w:ind w:firstLineChars="0"/>
+      </w:pPr>
+      <w:r>
+        <w:rPr>
+          <w:rFonts w:hint="eastAsia"/>
+        </w:rPr>
+        <w:t>[</w:t>
+      </w:r>
+      <w:r>
+        <w:t>4]</w:t>
+      </w:r>
+      <w:r>
+        <w:rPr>
+          <w:rFonts w:hint="eastAsia"/>
+        </w:rPr>
+        <w:t>Median</w:t>
+      </w:r>
+      <w:r>
+        <w:t xml:space="preserve"> of Two Sorted Arrays</w:t>
+      </w:r>
+    </w:p>
+    <w:p>
+      <w:r>
+        <w:rPr>
+          <w:rFonts w:hint="eastAsia"/>
+        </w:rPr>
+        <w:t>给两个已排序的数组，返回这两个数组的中位数，要求运行时间在O</w:t>
+      </w:r>
       <w:r>
         <w:t>(</w:t>
       </w:r>
-      <w:proofErr w:type="spellStart"/>
-      <w:r>
-        <w:t>hashmap.get</w:t>
-      </w:r>
-      <w:proofErr w:type="spellEnd"/>
-      <w:r>
-        <w:t>(</w:t>
-      </w:r>
-      <w:proofErr w:type="spellStart"/>
-      <w:r>
-        <w:t>s.charAt</w:t>
-      </w:r>
-      <w:proofErr w:type="spellEnd"/>
-      <w:r>
-        <w:t xml:space="preserve">(j)) + 1, </w:t>
-      </w:r>
-      <w:proofErr w:type="spellStart"/>
-      <w:r>
-        <w:t>i</w:t>
-      </w:r>
-      <w:proofErr w:type="spellEnd"/>
-      <w:r>
-        <w:t>);</w:t>
+      <w:r>
+        <w:rPr>
+          <w:rFonts w:hint="eastAsia"/>
+        </w:rPr>
+        <w:t>log</w:t>
+      </w:r>
+      <w:r>
+        <w:t>(m+n))</w:t>
+      </w:r>
+      <w:r>
+        <w:rPr>
+          <w:rFonts w:hint="eastAsia"/>
+        </w:rPr>
+        <w:t>。</w:t>
+      </w:r>
+    </w:p>
+    <w:p>
+      <w:r>
+        <w:rPr>
+          <w:rFonts w:hint="eastAsia"/>
+        </w:rPr>
+        <w:t>这段时间做的第一个hard题，其实解题思路很直观，但是特殊情况的处理太tricky了。</w:t>
+      </w:r>
+    </w:p>
+    <w:p>
+      <w:r>
+        <w:rPr>
+          <w:rFonts w:hint="eastAsia"/>
+        </w:rPr>
+        <w:t>这道题的数学性质在于：对两个数组的中位数进行比大小，则整体的中位数一定不在具有较小中位数的数组的较小一半或者具有较大中位数的数组的较大一半，所以有一种方法可以基于这个性质进行多次二分查找锁定中位数，然而该方法仍不是最优。</w:t>
+      </w:r>
+    </w:p>
+    <w:p>
+      <w:pPr>
+        <w:rPr>
+          <w:rFonts w:hint="eastAsia"/>
+        </w:rPr>
+      </w:pPr>
+    </w:p>
+    <w:p>
+      <w:r>
+        <w:rPr>
+          <w:rFonts w:hint="eastAsia"/>
+        </w:rPr>
+        <w:t>给出两个数组如下：</w:t>
       </w:r>
       <w:r>
         <w:br/>
       </w:r>
-      <w:r>
-        <w:rPr>
-          <w:rFonts w:hint="eastAsia"/>
-        </w:rPr>
-        <w:t>先将</w:t>
-      </w:r>
-      <w:proofErr w:type="spellStart"/>
-      <w:r>
-        <w:rPr>
-          <w:rFonts w:hint="eastAsia"/>
-        </w:rPr>
-        <w:t>i</w:t>
-      </w:r>
-      <w:proofErr w:type="spellEnd"/>
-      <w:r>
-        <w:rPr>
-          <w:rFonts w:hint="eastAsia"/>
-        </w:rPr>
-        <w:t>更新为出现重复的字符对应的索引的值+</w:t>
-      </w:r>
-      <w:r>
-        <w:t>1</w:t>
-      </w:r>
-      <w:r>
-        <w:rPr>
-          <w:rFonts w:hint="eastAsia"/>
-        </w:rPr>
-        <w:t>和当前</w:t>
-      </w:r>
-      <w:proofErr w:type="spellStart"/>
-      <w:r>
-        <w:rPr>
-          <w:rFonts w:hint="eastAsia"/>
-        </w:rPr>
-        <w:t>i</w:t>
-      </w:r>
-      <w:proofErr w:type="spellEnd"/>
-      <w:r>
-        <w:rPr>
-          <w:rFonts w:hint="eastAsia"/>
-        </w:rPr>
-        <w:t>值中的最大者，再将结果更新为当前窗口大小和当前结果中的最大值。如此一来，既规避了某个字符在该滑窗之前就出现带来的影响，也巧妙地减少了滑窗的次数，使得运行时间进一步下降。</w:t>
-      </w:r>
-    </w:p>
+    </w:p>
+    <w:tbl>
+      <w:tblPr>
+        <w:tblStyle w:val="a6"/>
+        <w:tblW w:w="0" w:type="auto"/>
+        <w:tblLook w:val="04A0" w:firstRow="1" w:lastRow="0" w:firstColumn="1" w:lastColumn="0" w:noHBand="0" w:noVBand="1"/>
+      </w:tblPr>
+      <w:tblGrid>
+        <w:gridCol w:w="1659"/>
+        <w:gridCol w:w="1659"/>
+        <w:gridCol w:w="1659"/>
+        <w:gridCol w:w="1659"/>
+        <w:gridCol w:w="1660"/>
+      </w:tblGrid>
+      <w:tr>
+        <w:tc>
+          <w:tcPr>
+            <w:tcW w:w="1659" w:type="dxa"/>
+          </w:tcPr>
+          <w:p>
+            <w:pPr>
+              <w:rPr>
+                <w:rFonts w:hint="eastAsia"/>
+              </w:rPr>
+            </w:pPr>
+            <w:r>
+              <w:rPr>
+                <w:rFonts w:hint="eastAsia"/>
+              </w:rPr>
+              <w:t>1</w:t>
+            </w:r>
+          </w:p>
+        </w:tc>
+        <w:tc>
+          <w:tcPr>
+            <w:tcW w:w="1659" w:type="dxa"/>
+          </w:tcPr>
+          <w:p>
+            <w:pPr>
+              <w:rPr>
+                <w:rFonts w:hint="eastAsia"/>
+              </w:rPr>
+            </w:pPr>
+            <w:r>
+              <w:rPr>
+                <w:rFonts w:hint="eastAsia"/>
+              </w:rPr>
+              <w:t>3</w:t>
+            </w:r>
+          </w:p>
+        </w:tc>
+        <w:tc>
+          <w:tcPr>
+            <w:tcW w:w="1659" w:type="dxa"/>
+          </w:tcPr>
+          <w:p>
+            <w:pPr>
+              <w:rPr>
+                <w:rFonts w:hint="eastAsia"/>
+              </w:rPr>
+            </w:pPr>
+            <w:r>
+              <w:rPr>
+                <w:rFonts w:hint="eastAsia"/>
+              </w:rPr>
+              <w:t>5</w:t>
+            </w:r>
+          </w:p>
+        </w:tc>
+        <w:tc>
+          <w:tcPr>
+            <w:tcW w:w="1659" w:type="dxa"/>
+          </w:tcPr>
+          <w:p>
+            <w:pPr>
+              <w:rPr>
+                <w:rFonts w:hint="eastAsia"/>
+              </w:rPr>
+            </w:pPr>
+            <w:r>
+              <w:rPr>
+                <w:rFonts w:hint="eastAsia"/>
+              </w:rPr>
+              <w:t>7</w:t>
+            </w:r>
+          </w:p>
+        </w:tc>
+        <w:tc>
+          <w:tcPr>
+            <w:tcW w:w="1660" w:type="dxa"/>
+          </w:tcPr>
+          <w:p>
+            <w:pPr>
+              <w:rPr>
+                <w:rFonts w:hint="eastAsia"/>
+              </w:rPr>
+            </w:pPr>
+          </w:p>
+        </w:tc>
+      </w:tr>
+      <w:tr>
+        <w:tc>
+          <w:tcPr>
+            <w:tcW w:w="1659" w:type="dxa"/>
+          </w:tcPr>
+          <w:p>
+            <w:pPr>
+              <w:rPr>
+                <w:rFonts w:hint="eastAsia"/>
+              </w:rPr>
+            </w:pPr>
+            <w:r>
+              <w:rPr>
+                <w:rFonts w:hint="eastAsia"/>
+              </w:rPr>
+              <w:t>2</w:t>
+            </w:r>
+          </w:p>
+        </w:tc>
+        <w:tc>
+          <w:tcPr>
+            <w:tcW w:w="1659" w:type="dxa"/>
+          </w:tcPr>
+          <w:p>
+            <w:pPr>
+              <w:rPr>
+                <w:rFonts w:hint="eastAsia"/>
+              </w:rPr>
+            </w:pPr>
+            <w:r>
+              <w:rPr>
+                <w:rFonts w:hint="eastAsia"/>
+              </w:rPr>
+              <w:t>8</w:t>
+            </w:r>
+          </w:p>
+        </w:tc>
+        <w:tc>
+          <w:tcPr>
+            <w:tcW w:w="1659" w:type="dxa"/>
+          </w:tcPr>
+          <w:p>
+            <w:pPr>
+              <w:rPr>
+                <w:rFonts w:hint="eastAsia"/>
+              </w:rPr>
+            </w:pPr>
+            <w:r>
+              <w:rPr>
+                <w:rFonts w:hint="eastAsia"/>
+              </w:rPr>
+              <w:t>1</w:t>
+            </w:r>
+            <w:r>
+              <w:t>0</w:t>
+            </w:r>
+          </w:p>
+        </w:tc>
+        <w:tc>
+          <w:tcPr>
+            <w:tcW w:w="1659" w:type="dxa"/>
+          </w:tcPr>
+          <w:p>
+            <w:pPr>
+              <w:rPr>
+                <w:rFonts w:hint="eastAsia"/>
+              </w:rPr>
+            </w:pPr>
+            <w:r>
+              <w:rPr>
+                <w:rFonts w:hint="eastAsia"/>
+              </w:rPr>
+              <w:t>1</w:t>
+            </w:r>
+            <w:r>
+              <w:t>2</w:t>
+            </w:r>
+          </w:p>
+        </w:tc>
+        <w:tc>
+          <w:tcPr>
+            <w:tcW w:w="1660" w:type="dxa"/>
+          </w:tcPr>
+          <w:p>
+            <w:pPr>
+              <w:rPr>
+                <w:rFonts w:hint="eastAsia"/>
+              </w:rPr>
+            </w:pPr>
+            <w:r>
+              <w:rPr>
+                <w:rFonts w:hint="eastAsia"/>
+              </w:rPr>
+              <w:t>1</w:t>
+            </w:r>
+            <w:r>
+              <w:t>4</w:t>
+            </w:r>
+          </w:p>
+        </w:tc>
+      </w:tr>
+    </w:tbl>
+    <w:p>
+      <w:pPr>
+        <w:rPr>
+          <w:rFonts w:hint="eastAsia"/>
+        </w:rPr>
+      </w:pPr>
+    </w:p>
+    <w:p>
+      <w:r>
+        <w:rPr>
+          <w:rFonts w:hint="eastAsia"/>
+        </w:rPr>
+        <w:t>使用partition进行类二分查找法。首先根据两个数组长度可以得出中位数一定是两个数组中第k</w:t>
+      </w:r>
+      <w:r>
+        <w:t>=(m+n)/2</w:t>
+      </w:r>
+      <w:r>
+        <w:rPr>
+          <w:rFonts w:hint="eastAsia"/>
+        </w:rPr>
+        <w:t>小或者第k和k</w:t>
+      </w:r>
+      <w:r>
+        <w:t>+1</w:t>
+      </w:r>
+      <w:r>
+        <w:rPr>
+          <w:rFonts w:hint="eastAsia"/>
+        </w:rPr>
+        <w:t>小的数的平均。算法选择两数组中较短的那个进行类二分查找，另一个数组根据第一个数组的分位点</w:t>
+      </w:r>
+      <w:r>
+        <w:rPr>
+          <w:rFonts w:hint="eastAsia"/>
+        </w:rPr>
+        <w:t>确定自己的分位点</w:t>
+      </w:r>
+      <w:r>
+        <w:rPr>
+          <w:rFonts w:hint="eastAsia"/>
+        </w:rPr>
+        <w:t>。</w:t>
+      </w:r>
+    </w:p>
+    <w:p>
+      <w:r>
+        <w:rPr>
+          <w:rFonts w:hint="eastAsia"/>
+        </w:rPr>
+        <w:t>选择分位点的规则是使得两个数组的较小的一半共含有(</w:t>
+      </w:r>
+      <w:r>
+        <w:t>m+n+1)/2</w:t>
+      </w:r>
+      <w:r>
+        <w:rPr>
+          <w:rFonts w:hint="eastAsia"/>
+        </w:rPr>
+        <w:t>个元素，如此选择是因为这样一来最后的中位数（或者两个中位数中较小的那个，即k）将出现在左半边（较小的半边），最终只需要返回左半边两个数的最大值作为中位数（或者其一部分）即可。</w:t>
+      </w:r>
+      <w:r>
+        <w:rPr>
+          <w:rFonts w:hint="eastAsia"/>
+        </w:rPr>
+        <w:t>初始的分</w:t>
+      </w:r>
+      <w:r>
+        <w:rPr>
+          <w:noProof/>
+        </w:rPr>
+        <w:lastRenderedPageBreak/>
+        <w:drawing>
+          <wp:anchor distT="0" distB="0" distL="114300" distR="114300" simplePos="0" relativeHeight="251658240" behindDoc="0" locked="0" layoutInCell="1" allowOverlap="1" wp14:anchorId="75878BB8" wp14:editId="63D2C3E9">
+            <wp:simplePos x="0" y="0"/>
+            <wp:positionH relativeFrom="margin">
+              <wp:align>center</wp:align>
+            </wp:positionH>
+            <wp:positionV relativeFrom="paragraph">
+              <wp:posOffset>258141</wp:posOffset>
+            </wp:positionV>
+            <wp:extent cx="4511040" cy="2691130"/>
+            <wp:effectExtent l="0" t="0" r="3810" b="0"/>
+            <wp:wrapTopAndBottom/>
+            <wp:docPr id="1" name="图片 1"/>
+            <wp:cNvGraphicFramePr>
+              <a:graphicFrameLocks xmlns:a="http://schemas.openxmlformats.org/drawingml/2006/main" noChangeAspect="1"/>
+            </wp:cNvGraphicFramePr>
+            <a:graphic xmlns:a="http://schemas.openxmlformats.org/drawingml/2006/main">
+              <a:graphicData uri="http://schemas.openxmlformats.org/drawingml/2006/picture">
+                <pic:pic xmlns:pic="http://schemas.openxmlformats.org/drawingml/2006/picture">
+                  <pic:nvPicPr>
+                    <pic:cNvPr id="1" name=""/>
+                    <pic:cNvPicPr/>
+                  </pic:nvPicPr>
+                  <pic:blipFill>
+                    <a:blip r:embed="rId5" cstate="print">
+                      <a:extLst>
+                        <a:ext uri="{28A0092B-C50C-407E-A947-70E740481C1C}">
+                          <a14:useLocalDpi xmlns:a14="http://schemas.microsoft.com/office/drawing/2010/main" val="0"/>
+                        </a:ext>
+                      </a:extLst>
+                    </a:blip>
+                    <a:stretch>
+                      <a:fillRect/>
+                    </a:stretch>
+                  </pic:blipFill>
+                  <pic:spPr>
+                    <a:xfrm>
+                      <a:off x="0" y="0"/>
+                      <a:ext cx="4511040" cy="2691130"/>
+                    </a:xfrm>
+                    <a:prstGeom prst="rect">
+                      <a:avLst/>
+                    </a:prstGeom>
+                  </pic:spPr>
+                </pic:pic>
+              </a:graphicData>
+            </a:graphic>
+            <wp14:sizeRelH relativeFrom="margin">
+              <wp14:pctWidth>0</wp14:pctWidth>
+            </wp14:sizeRelH>
+            <wp14:sizeRelV relativeFrom="margin">
+              <wp14:pctHeight>0</wp14:pctHeight>
+            </wp14:sizeRelV>
+          </wp:anchor>
+        </w:drawing>
+      </w:r>
+      <w:r>
+        <w:rPr>
+          <w:rFonts w:hint="eastAsia"/>
+        </w:rPr>
+        <w:t>位点采用该数组的中位数即可。</w:t>
+      </w:r>
+    </w:p>
+    <w:p>
+      <w:pPr>
+        <w:rPr>
+          <w:rFonts w:hint="eastAsia"/>
+        </w:rPr>
+      </w:pPr>
+      <w:r>
+        <w:rPr>
+          <w:noProof/>
+        </w:rPr>
+        <w:drawing>
+          <wp:anchor distT="0" distB="0" distL="114300" distR="114300" simplePos="0" relativeHeight="251659264" behindDoc="0" locked="0" layoutInCell="1" allowOverlap="1" wp14:anchorId="0466A1E6" wp14:editId="7930A0A3">
+            <wp:simplePos x="0" y="0"/>
+            <wp:positionH relativeFrom="margin">
+              <wp:posOffset>378350</wp:posOffset>
+            </wp:positionH>
+            <wp:positionV relativeFrom="paragraph">
+              <wp:posOffset>3973968</wp:posOffset>
+            </wp:positionV>
+            <wp:extent cx="4405022" cy="2226907"/>
+            <wp:effectExtent l="0" t="0" r="0" b="2540"/>
+            <wp:wrapTopAndBottom/>
+            <wp:docPr id="2" name="图片 2"/>
+            <wp:cNvGraphicFramePr>
+              <a:graphicFrameLocks xmlns:a="http://schemas.openxmlformats.org/drawingml/2006/main" noChangeAspect="1"/>
+            </wp:cNvGraphicFramePr>
+            <a:graphic xmlns:a="http://schemas.openxmlformats.org/drawingml/2006/main">
+              <a:graphicData uri="http://schemas.openxmlformats.org/drawingml/2006/picture">
+                <pic:pic xmlns:pic="http://schemas.openxmlformats.org/drawingml/2006/picture">
+                  <pic:nvPicPr>
+                    <pic:cNvPr id="1" name=""/>
+                    <pic:cNvPicPr/>
+                  </pic:nvPicPr>
+                  <pic:blipFill>
+                    <a:blip r:embed="rId6">
+                      <a:extLst>
+                        <a:ext uri="{28A0092B-C50C-407E-A947-70E740481C1C}">
+                          <a14:useLocalDpi xmlns:a14="http://schemas.microsoft.com/office/drawing/2010/main" val="0"/>
+                        </a:ext>
+                      </a:extLst>
+                    </a:blip>
+                    <a:stretch>
+                      <a:fillRect/>
+                    </a:stretch>
+                  </pic:blipFill>
+                  <pic:spPr>
+                    <a:xfrm>
+                      <a:off x="0" y="0"/>
+                      <a:ext cx="4405022" cy="2226907"/>
+                    </a:xfrm>
+                    <a:prstGeom prst="rect">
+                      <a:avLst/>
+                    </a:prstGeom>
+                  </pic:spPr>
+                </pic:pic>
+              </a:graphicData>
+            </a:graphic>
+          </wp:anchor>
+        </w:drawing>
+      </w:r>
+      <w:r>
+        <w:rPr>
+          <w:rFonts w:hint="eastAsia"/>
+        </w:rPr>
+        <w:t>每次确定分位点后，确定分位点处前后共四个数字，若分位点在数组头或尾，则将超出数组的数字定位正负无穷(</w:t>
+      </w:r>
+      <w:r>
+        <w:t>MAX/MIN_VALUE)</w:t>
+      </w:r>
+      <w:r>
+        <w:rPr>
+          <w:rFonts w:hint="eastAsia"/>
+        </w:rPr>
+        <w:t>。</w:t>
+      </w:r>
+      <w:r>
+        <w:rPr>
+          <w:rFonts w:hint="eastAsia"/>
+        </w:rPr>
+        <w:t>确定四个数字后，检查是否满足左边两个数字小于右边两个数字这一条件</w:t>
+      </w:r>
+      <w:r>
+        <w:rPr>
+          <w:rFonts w:hint="eastAsia"/>
+        </w:rPr>
+        <w:t>。若A数组左侧大于B数组右侧，则说明A数组左侧数字不应在较小的一半，分位点应该左移，此时移动数组右指针到分位点左侧，从该点开始寻找新分位点；若A数组右侧小于B数组左侧，则说明A数组右侧数字不应该在较大的一半，分位点应该右移，此时移动数组左指针到分位点右侧，从该点开始寻找新的分位点。</w:t>
+      </w:r>
+    </w:p>
+    <w:p>
+      <w:r>
+        <w:rPr>
+          <w:rFonts w:hint="eastAsia"/>
+        </w:rPr>
+        <w:t>若条件全部满足，则返回左侧两数中的最大值（总共奇数个元素）或者左侧最大值和右侧最小值的平均值（总共偶数个元素）。</w:t>
+      </w:r>
+    </w:p>
+    <w:p>
+      <w:pPr>
+        <w:rPr>
+          <w:rFonts w:hint="eastAsia"/>
+        </w:rPr>
+      </w:pPr>
+      <w:r>
+        <w:rPr>
+          <w:rFonts w:hint="eastAsia"/>
+        </w:rPr>
+        <w:t>总结：这是一道思维相对直观，但是细节非常繁杂的题目，不愧为hard题，要思考的细节很多，值得反复玩味琢磨！</w:t>
+      </w:r>
+    </w:p>
+    <w:p/>
     <w:sectPr>
       <w:pgSz w:w="11906" w:h="16838"/>
       <w:pgMar w:top="1440" w:right="1800" w:bottom="1440" w:left="1800" w:header="851" w:footer="992" w:gutter="0"/>
@@ -951,6 +1444,95 @@
       </w:pPr>
     </w:lvl>
   </w:abstractNum>
+  <w:abstractNum w:abstractNumId="4" w15:restartNumberingAfterBreak="0">
+    <w:nsid w:val="3895704B"/>
+    <w:multiLevelType w:val="hybridMultilevel"/>
+    <w:tmpl w:val="B6F8CF88"/>
+    <w:lvl w:ilvl="0" w:tplc="DBEA4508">
+      <w:start w:val="1"/>
+      <w:numFmt w:val="decimal"/>
+      <w:lvlText w:val="%1．"/>
+      <w:lvlJc w:val="left"/>
+      <w:pPr>
+        <w:ind w:left="360" w:hanging="360"/>
+      </w:pPr>
+      <w:rPr>
+        <w:rFonts w:hint="default"/>
+      </w:rPr>
+    </w:lvl>
+    <w:lvl w:ilvl="1" w:tplc="04090019" w:tentative="1">
+      <w:start w:val="1"/>
+      <w:numFmt w:val="lowerLetter"/>
+      <w:lvlText w:val="%2)"/>
+      <w:lvlJc w:val="left"/>
+      <w:pPr>
+        <w:ind w:left="840" w:hanging="420"/>
+      </w:pPr>
+    </w:lvl>
+    <w:lvl w:ilvl="2" w:tplc="0409001B" w:tentative="1">
+      <w:start w:val="1"/>
+      <w:numFmt w:val="lowerRoman"/>
+      <w:lvlText w:val="%3."/>
+      <w:lvlJc w:val="right"/>
+      <w:pPr>
+        <w:ind w:left="1260" w:hanging="420"/>
+      </w:pPr>
+    </w:lvl>
+    <w:lvl w:ilvl="3" w:tplc="0409000F" w:tentative="1">
+      <w:start w:val="1"/>
+      <w:numFmt w:val="decimal"/>
+      <w:lvlText w:val="%4."/>
+      <w:lvlJc w:val="left"/>
+      <w:pPr>
+        <w:ind w:left="1680" w:hanging="420"/>
+      </w:pPr>
+    </w:lvl>
+    <w:lvl w:ilvl="4" w:tplc="04090019" w:tentative="1">
+      <w:start w:val="1"/>
+      <w:numFmt w:val="lowerLetter"/>
+      <w:lvlText w:val="%5)"/>
+      <w:lvlJc w:val="left"/>
+      <w:pPr>
+        <w:ind w:left="2100" w:hanging="420"/>
+      </w:pPr>
+    </w:lvl>
+    <w:lvl w:ilvl="5" w:tplc="0409001B" w:tentative="1">
+      <w:start w:val="1"/>
+      <w:numFmt w:val="lowerRoman"/>
+      <w:lvlText w:val="%6."/>
+      <w:lvlJc w:val="right"/>
+      <w:pPr>
+        <w:ind w:left="2520" w:hanging="420"/>
+      </w:pPr>
+    </w:lvl>
+    <w:lvl w:ilvl="6" w:tplc="0409000F" w:tentative="1">
+      <w:start w:val="1"/>
+      <w:numFmt w:val="decimal"/>
+      <w:lvlText w:val="%7."/>
+      <w:lvlJc w:val="left"/>
+      <w:pPr>
+        <w:ind w:left="2940" w:hanging="420"/>
+      </w:pPr>
+    </w:lvl>
+    <w:lvl w:ilvl="7" w:tplc="04090019" w:tentative="1">
+      <w:start w:val="1"/>
+      <w:numFmt w:val="lowerLetter"/>
+      <w:lvlText w:val="%8)"/>
+      <w:lvlJc w:val="left"/>
+      <w:pPr>
+        <w:ind w:left="3360" w:hanging="420"/>
+      </w:pPr>
+    </w:lvl>
+    <w:lvl w:ilvl="8" w:tplc="0409001B" w:tentative="1">
+      <w:start w:val="1"/>
+      <w:numFmt w:val="lowerRoman"/>
+      <w:lvlText w:val="%9."/>
+      <w:lvlJc w:val="right"/>
+      <w:pPr>
+        <w:ind w:left="3780" w:hanging="420"/>
+      </w:pPr>
+    </w:lvl>
+  </w:abstractNum>
   <w:num w:numId="1">
     <w:abstractNumId w:val="1"/>
   </w:num>
@@ -962,6 +1544,9 @@
   </w:num>
   <w:num w:numId="4">
     <w:abstractNumId w:val="2"/>
+  </w:num>
+  <w:num w:numId="5">
+    <w:abstractNumId w:val="4"/>
   </w:num>
 </w:numbering>
 </file>
@@ -1424,6 +2009,22 @@
     <w:semiHidden/>
     <w:rsid w:val="006F72F4"/>
   </w:style>
+  <w:style w:type="table" w:styleId="a6">
+    <w:name w:val="Table Grid"/>
+    <w:basedOn w:val="a1"/>
+    <w:uiPriority w:val="39"/>
+    <w:rsid w:val="007D3473"/>
+    <w:tblPr>
+      <w:tblBorders>
+        <w:top w:val="single" w:sz="4" w:space="0" w:color="auto"/>
+        <w:left w:val="single" w:sz="4" w:space="0" w:color="auto"/>
+        <w:bottom w:val="single" w:sz="4" w:space="0" w:color="auto"/>
+        <w:right w:val="single" w:sz="4" w:space="0" w:color="auto"/>
+        <w:insideH w:val="single" w:sz="4" w:space="0" w:color="auto"/>
+        <w:insideV w:val="single" w:sz="4" w:space="0" w:color="auto"/>
+      </w:tblBorders>
+    </w:tblPr>
+  </w:style>
 </w:styles>
 </file>
 

</xml_diff>

<commit_message>
Trying to finish 5 leetcode a day
</commit_message>
<xml_diff>
--- a/Leetcode Notes/Leetcode笔记.docx
+++ b/Leetcode Notes/Leetcode笔记.docx
@@ -3,11 +3,17 @@
 <w:document xmlns:wpc="http://schemas.microsoft.com/office/word/2010/wordprocessingCanvas" xmlns:cx="http://schemas.microsoft.com/office/drawing/2014/chartex" xmlns:cx1="http://schemas.microsoft.com/office/drawing/2015/9/8/chartex" xmlns:cx2="http://schemas.microsoft.com/office/drawing/2015/10/21/chartex" xmlns:cx3="http://schemas.microsoft.com/office/drawing/2016/5/9/chartex" xmlns:cx4="http://schemas.microsoft.com/office/drawing/2016/5/10/chartex" xmlns:cx5="http://schemas.microsoft.com/office/drawing/2016/5/11/chartex" xmlns:cx6="http://schemas.microsoft.com/office/drawing/2016/5/12/chartex" xmlns:cx7="http://schemas.microsoft.com/office/drawing/2016/5/13/chartex" xmlns:cx8="http://schemas.microsoft.com/office/drawing/2016/5/14/chartex" xmlns:mc="http://schemas.openxmlformats.org/markup-compatibility/2006" xmlns:aink="http://schemas.microsoft.com/office/drawing/2016/ink" xmlns:am3d="http://schemas.microsoft.com/office/drawing/2017/model3d" xmlns:o="urn:schemas-microsoft-com:office:office" xmlns:r="http://schemas.openxmlformats.org/officeDocument/2006/relationships" xmlns:m="http://schemas.openxmlformats.org/officeDocument/2006/math" xmlns:v="urn:schemas-microsoft-com:vml" xmlns:wp14="http://schemas.microsoft.com/office/word/2010/wordprocessingDrawing" xmlns:wp="http://schemas.openxmlformats.org/drawingml/2006/wordprocessingDrawing" xmlns:w10="urn:schemas-microsoft-com:office:word" xmlns:w="http://schemas.openxmlformats.org/wordprocessingml/2006/main" xmlns:w14="http://schemas.microsoft.com/office/word/2010/wordml" xmlns:w15="http://schemas.microsoft.com/office/word/2012/wordml" xmlns:w16cex="http://schemas.microsoft.com/office/word/2018/wordml/cex" xmlns:w16cid="http://schemas.microsoft.com/office/word/2016/wordml/cid" xmlns:w16="http://schemas.microsoft.com/office/word/2018/wordml" xmlns:w16sdtdh="http://schemas.microsoft.com/office/word/2020/wordml/sdtdatahash" xmlns:w16se="http://schemas.microsoft.com/office/word/2015/wordml/symex" xmlns:wpg="http://schemas.microsoft.com/office/word/2010/wordprocessingGroup" xmlns:wpi="http://schemas.microsoft.com/office/word/2010/wordprocessingInk" xmlns:wne="http://schemas.microsoft.com/office/word/2006/wordml" xmlns:wps="http://schemas.microsoft.com/office/word/2010/wordprocessingShape" mc:Ignorable="w14 w15 w16se w16cid w16 w16cex w16sdtdh wp14">
   <w:body>
     <w:p>
+      <w:pPr>
+        <w:ind w:firstLine="420"/>
+      </w:pPr>
       <w:r>
         <w:t>### 如何做笔记</w:t>
       </w:r>
     </w:p>
     <w:p>
+      <w:pPr>
+        <w:ind w:firstLine="420"/>
+      </w:pPr>
       <w:r>
         <w:t xml:space="preserve">- </w:t>
       </w:r>
@@ -23,6 +29,9 @@
       </w:r>
     </w:p>
     <w:p>
+      <w:pPr>
+        <w:ind w:firstLine="420"/>
+      </w:pPr>
       <w:r>
         <w:t xml:space="preserve">- </w:t>
       </w:r>
@@ -38,6 +47,9 @@
       </w:r>
     </w:p>
     <w:p>
+      <w:pPr>
+        <w:ind w:firstLine="420"/>
+      </w:pPr>
       <w:r>
         <w:t xml:space="preserve">- </w:t>
       </w:r>
@@ -53,6 +65,9 @@
       </w:r>
     </w:p>
     <w:p>
+      <w:pPr>
+        <w:ind w:firstLine="420"/>
+      </w:pPr>
       <w:r>
         <w:t xml:space="preserve">- </w:t>
       </w:r>
@@ -67,8 +82,15 @@
         <w:t>，上一点是每题必须做，这一点是选择性的，当你做到一道题卡了很久，或者学到很多知识点（有好几个follow up），你可以写一篇文章来分析，来记录你是如何一步一步优化做出最优解的。</w:t>
       </w:r>
     </w:p>
-    <w:p/>
-    <w:p>
+    <w:p>
+      <w:pPr>
+        <w:ind w:firstLine="420"/>
+      </w:pPr>
+    </w:p>
+    <w:p>
+      <w:pPr>
+        <w:ind w:firstLine="420"/>
+      </w:pPr>
       <w:r>
         <w:t>2023年9月10日星期日</w:t>
       </w:r>
@@ -132,12 +154,23 @@
       </w:r>
     </w:p>
     <w:p>
-      <w:r>
-        <w:rPr>
-          <w:rFonts w:hint="eastAsia"/>
-        </w:rPr>
-        <w:t>动态编程/递归法/数学性质分析，重点在于利用数学归纳法或者排列组合的知识分析i</w:t>
-      </w:r>
+      <w:pPr>
+        <w:ind w:firstLine="420"/>
+      </w:pPr>
+      <w:r>
+        <w:rPr>
+          <w:rFonts w:hint="eastAsia"/>
+        </w:rPr>
+        <w:t>动态编程/递归法/数学性质分析，重点在于利用数学归纳法或者排列组合的知识分析</w:t>
+      </w:r>
+      <w:proofErr w:type="spellStart"/>
+      <w:r>
+        <w:rPr>
+          <w:rFonts w:hint="eastAsia"/>
+        </w:rPr>
+        <w:t>i</w:t>
+      </w:r>
+      <w:proofErr w:type="spellEnd"/>
       <w:r>
         <w:t>-&gt;i+1</w:t>
       </w:r>
@@ -166,9 +199,11 @@
       <w:r>
         <w:t xml:space="preserve"> </w:t>
       </w:r>
+      <w:proofErr w:type="gramStart"/>
       <w:r>
         <w:t>To</w:t>
       </w:r>
+      <w:proofErr w:type="gramEnd"/>
       <w:r>
         <w:t xml:space="preserve"> </w:t>
       </w:r>
@@ -177,6 +212,9 @@
       </w:r>
     </w:p>
     <w:p>
+      <w:pPr>
+        <w:ind w:firstLine="420"/>
+      </w:pPr>
       <w:r>
         <w:rPr>
           <w:rFonts w:hint="eastAsia"/>
@@ -202,8 +240,15 @@
         <w:t>if在if为真后就不执行）。</w:t>
       </w:r>
     </w:p>
-    <w:p/>
-    <w:p>
+    <w:p>
+      <w:pPr>
+        <w:ind w:firstLine="420"/>
+      </w:pPr>
+    </w:p>
+    <w:p>
+      <w:pPr>
+        <w:ind w:firstLine="420"/>
+      </w:pPr>
       <w:r>
         <w:t>2023年9月19日星期二</w:t>
       </w:r>
@@ -243,6 +288,9 @@
       </w:r>
     </w:p>
     <w:p>
+      <w:pPr>
+        <w:ind w:firstLine="420"/>
+      </w:pPr>
       <w:r>
         <w:rPr>
           <w:rFonts w:hint="eastAsia"/>
@@ -251,6 +299,9 @@
       </w:r>
     </w:p>
     <w:p>
+      <w:pPr>
+        <w:ind w:firstLine="420"/>
+      </w:pPr>
       <w:r>
         <w:rPr>
           <w:rFonts w:hint="eastAsia"/>
@@ -278,6 +329,9 @@
       </w:r>
     </w:p>
     <w:p>
+      <w:pPr>
+        <w:ind w:firstLine="420"/>
+      </w:pPr>
       <w:r>
         <w:rPr>
           <w:rFonts w:hint="eastAsia"/>
@@ -286,20 +340,48 @@
       </w:r>
     </w:p>
     <w:p>
-      <w:r>
-        <w:rPr>
-          <w:rFonts w:hint="eastAsia"/>
-        </w:rPr>
-        <w:t>这道题应该使用哈希图而不是哈希表，因为当我们用字母做键出现次数做值时，每个键只对应一个值。当且仅当需要每个键对应多个值时才使用哈希表。哈希表可以创建一个，根据另外一个字符串做减法，也可以创建两个做加法再对比，区别不大。</w:t>
-      </w:r>
-    </w:p>
-    <w:p>
-      <w:r>
-        <w:rPr>
-          <w:rFonts w:hint="eastAsia"/>
-        </w:rPr>
-        <w:t>此外，注意Java的string中有一个函数indexOf</w:t>
-      </w:r>
+      <w:pPr>
+        <w:ind w:firstLine="420"/>
+      </w:pPr>
+      <w:r>
+        <w:rPr>
+          <w:rFonts w:hint="eastAsia"/>
+        </w:rPr>
+        <w:t>这道题应该使用哈希图而不是哈希表，因为当我们用字母</w:t>
+      </w:r>
+      <w:proofErr w:type="gramStart"/>
+      <w:r>
+        <w:rPr>
+          <w:rFonts w:hint="eastAsia"/>
+        </w:rPr>
+        <w:t>做键出现</w:t>
+      </w:r>
+      <w:proofErr w:type="gramEnd"/>
+      <w:r>
+        <w:rPr>
+          <w:rFonts w:hint="eastAsia"/>
+        </w:rPr>
+        <w:t>次数做值时，每个键只对应一个值。当且仅当需要每个键对应多个值时才使用哈希表。哈希表可以创建一个，根据另外一个字符串做减法，也可以创建两个做加法再对比，区别不大。</w:t>
+      </w:r>
+    </w:p>
+    <w:p>
+      <w:pPr>
+        <w:ind w:firstLine="420"/>
+      </w:pPr>
+      <w:r>
+        <w:rPr>
+          <w:rFonts w:hint="eastAsia"/>
+        </w:rPr>
+        <w:t>此外，注意Java的string中有一个函数</w:t>
+      </w:r>
+      <w:proofErr w:type="spellStart"/>
+      <w:r>
+        <w:rPr>
+          <w:rFonts w:hint="eastAsia"/>
+        </w:rPr>
+        <w:t>indexOf</w:t>
+      </w:r>
+      <w:proofErr w:type="spellEnd"/>
       <w:r>
         <w:t>(</w:t>
       </w:r>
@@ -329,23 +411,72 @@
       </w:r>
     </w:p>
     <w:p>
-      <w:r>
-        <w:rPr>
-          <w:rFonts w:hint="eastAsia"/>
-        </w:rPr>
-        <w:t>还有一个思路是将两个字符串按字母顺序排列后压入栈，分别对比两个栈的字母，根据字母先后顺序判断真伪。</w:t>
-      </w:r>
-    </w:p>
-    <w:p>
-      <w:r>
-        <w:rPr>
-          <w:rFonts w:hint="eastAsia"/>
-        </w:rPr>
-        <w:t>最后，注意一些常用方法、结构的时间、空间复杂度，如快排O</w:t>
+      <w:pPr>
+        <w:ind w:firstLine="420"/>
+      </w:pPr>
+      <w:r>
+        <w:rPr>
+          <w:rFonts w:hint="eastAsia"/>
+        </w:rPr>
+        <w:t>还有一个思路是将两个字符串按字母顺序排列后压入</w:t>
+      </w:r>
+      <w:proofErr w:type="gramStart"/>
+      <w:r>
+        <w:rPr>
+          <w:rFonts w:hint="eastAsia"/>
+        </w:rPr>
+        <w:t>栈</w:t>
+      </w:r>
+      <w:proofErr w:type="gramEnd"/>
+      <w:r>
+        <w:rPr>
+          <w:rFonts w:hint="eastAsia"/>
+        </w:rPr>
+        <w:t>，分别对比两个</w:t>
+      </w:r>
+      <w:proofErr w:type="gramStart"/>
+      <w:r>
+        <w:rPr>
+          <w:rFonts w:hint="eastAsia"/>
+        </w:rPr>
+        <w:t>栈</w:t>
+      </w:r>
+      <w:proofErr w:type="gramEnd"/>
+      <w:r>
+        <w:rPr>
+          <w:rFonts w:hint="eastAsia"/>
+        </w:rPr>
+        <w:t>的字母，根据字母先后顺序判断真伪。</w:t>
+      </w:r>
+    </w:p>
+    <w:p>
+      <w:pPr>
+        <w:ind w:firstLine="420"/>
+      </w:pPr>
+      <w:r>
+        <w:rPr>
+          <w:rFonts w:hint="eastAsia"/>
+        </w:rPr>
+        <w:t>最后，注意一些常用方法、结构的时间、空间复杂度，</w:t>
+      </w:r>
+      <w:proofErr w:type="gramStart"/>
+      <w:r>
+        <w:rPr>
+          <w:rFonts w:hint="eastAsia"/>
+        </w:rPr>
+        <w:t>如快排</w:t>
+      </w:r>
+      <w:proofErr w:type="gramEnd"/>
+      <w:r>
+        <w:rPr>
+          <w:rFonts w:hint="eastAsia"/>
+        </w:rPr>
+        <w:t>O</w:t>
       </w:r>
       <w:r>
         <w:t>(</w:t>
       </w:r>
+      <w:proofErr w:type="spellStart"/>
       <w:r>
         <w:rPr>
           <w:rFonts w:hint="eastAsia"/>
@@ -353,7 +484,11 @@
         <w:t>n</w:t>
       </w:r>
       <w:r>
-        <w:t>logn)</w:t>
+        <w:t>logn</w:t>
+      </w:r>
+      <w:proofErr w:type="spellEnd"/>
+      <w:r>
+        <w:t>)</w:t>
       </w:r>
       <w:r>
         <w:rPr>
@@ -362,9 +497,17 @@
         <w:t>，哈希表的插入和搜索都是O（1）等。</w:t>
       </w:r>
     </w:p>
-    <w:p/>
-    <w:p>
-      <w:r>
+    <w:p>
+      <w:pPr>
+        <w:ind w:firstLine="420"/>
+      </w:pPr>
+    </w:p>
+    <w:p>
+      <w:pPr>
+        <w:ind w:firstLine="420"/>
+      </w:pPr>
+      <w:r>
+        <w:lastRenderedPageBreak/>
         <w:t>2023年9月21日星期四</w:t>
       </w:r>
     </w:p>
@@ -383,6 +526,7 @@
         </w:rPr>
         <w:t>[</w:t>
       </w:r>
+      <w:proofErr w:type="gramStart"/>
       <w:r>
         <w:t>704]</w:t>
       </w:r>
@@ -392,6 +536,7 @@
         </w:rPr>
         <w:t>Binary</w:t>
       </w:r>
+      <w:proofErr w:type="gramEnd"/>
       <w:r>
         <w:t xml:space="preserve"> </w:t>
       </w:r>
@@ -403,16 +548,25 @@
       </w:r>
     </w:p>
     <w:p>
-      <w:r>
-        <w:rPr>
-          <w:rFonts w:hint="eastAsia"/>
-        </w:rPr>
-        <w:lastRenderedPageBreak/>
+      <w:pPr>
+        <w:ind w:firstLine="420"/>
+      </w:pPr>
+      <w:r>
+        <w:rPr>
+          <w:rFonts w:hint="eastAsia"/>
+        </w:rPr>
         <w:t>二分查找的简单实现，只是要注意在这种简单的实现中没必要使用递归，因为递归会占用大量运行时堆栈的内存，而这道题只需要简单的循环就能实现。</w:t>
       </w:r>
     </w:p>
-    <w:p/>
-    <w:p>
+    <w:p>
+      <w:pPr>
+        <w:ind w:firstLine="420"/>
+      </w:pPr>
+    </w:p>
+    <w:p>
+      <w:pPr>
+        <w:ind w:firstLine="420"/>
+      </w:pPr>
       <w:r>
         <w:t>2023年9月23日星期六</w:t>
       </w:r>
@@ -458,14 +612,71 @@
       </w:r>
     </w:p>
     <w:p>
-      <w:r>
-        <w:rPr>
-          <w:rFonts w:hint="eastAsia"/>
-        </w:rPr>
-        <w:t>这道题是要求找出输入字符串中无重复字符的最大子字符串的长度。这道题是典型的字符串/数组题，需要用到哈希图和滑窗法缩短运行时间。创新点在于用哈希图查询某字母是否出现，并将最后一次出现重复的字符的索引作为值存在图中。答案中对于索引的更新非常有技巧：</w:t>
-      </w:r>
-      <w:r>
-        <w:t xml:space="preserve">                    i = Math.max(hashmap.get(s.charAt(j)) + 1, i);</w:t>
+      <w:pPr>
+        <w:ind w:firstLine="420"/>
+      </w:pPr>
+      <w:r>
+        <w:rPr>
+          <w:rFonts w:hint="eastAsia"/>
+        </w:rPr>
+        <w:t>这道题是要求找出输入字符串中无重复字符的最大子字符串的长度。这道题是典型的字符串/数组题，需要用到哈希图</w:t>
+      </w:r>
+      <w:proofErr w:type="gramStart"/>
+      <w:r>
+        <w:rPr>
+          <w:rFonts w:hint="eastAsia"/>
+        </w:rPr>
+        <w:t>和滑窗法</w:t>
+      </w:r>
+      <w:proofErr w:type="gramEnd"/>
+      <w:r>
+        <w:rPr>
+          <w:rFonts w:hint="eastAsia"/>
+        </w:rPr>
+        <w:t>缩短运行时间。创新点在于用哈希图查询某字母是否出现，并将最后一次出现重复的字符的索引作为值存在图中。答案中对于索引的更新非常有技巧：</w:t>
+      </w:r>
+      <w:r>
+        <w:t xml:space="preserve">                    </w:t>
+      </w:r>
+      <w:proofErr w:type="spellStart"/>
+      <w:r>
+        <w:t>i</w:t>
+      </w:r>
+      <w:proofErr w:type="spellEnd"/>
+      <w:r>
+        <w:t xml:space="preserve"> = </w:t>
+      </w:r>
+      <w:proofErr w:type="spellStart"/>
+      <w:r>
+        <w:t>Math.max</w:t>
+      </w:r>
+      <w:proofErr w:type="spellEnd"/>
+      <w:r>
+        <w:t>(</w:t>
+      </w:r>
+      <w:proofErr w:type="spellStart"/>
+      <w:r>
+        <w:t>hashmap.get</w:t>
+      </w:r>
+      <w:proofErr w:type="spellEnd"/>
+      <w:r>
+        <w:t>(</w:t>
+      </w:r>
+      <w:proofErr w:type="spellStart"/>
+      <w:r>
+        <w:t>s.charAt</w:t>
+      </w:r>
+      <w:proofErr w:type="spellEnd"/>
+      <w:r>
+        <w:t xml:space="preserve">(j)) + 1, </w:t>
+      </w:r>
+      <w:proofErr w:type="spellStart"/>
+      <w:r>
+        <w:t>i</w:t>
+      </w:r>
+      <w:proofErr w:type="spellEnd"/>
+      <w:r>
+        <w:t>);</w:t>
       </w:r>
       <w:r>
         <w:br/>
@@ -474,7 +685,21 @@
         <w:rPr>
           <w:rFonts w:hint="eastAsia"/>
         </w:rPr>
-        <w:t>先将i更新为出现重复的字符对应的索引的值+</w:t>
+        <w:t>先将</w:t>
+      </w:r>
+      <w:proofErr w:type="spellStart"/>
+      <w:r>
+        <w:rPr>
+          <w:rFonts w:hint="eastAsia"/>
+        </w:rPr>
+        <w:t>i</w:t>
+      </w:r>
+      <w:proofErr w:type="spellEnd"/>
+      <w:r>
+        <w:rPr>
+          <w:rFonts w:hint="eastAsia"/>
+        </w:rPr>
+        <w:t>更新为出现重复的字符对应的索引的值+</w:t>
       </w:r>
       <w:r>
         <w:t>1</w:t>
@@ -483,11 +708,60 @@
         <w:rPr>
           <w:rFonts w:hint="eastAsia"/>
         </w:rPr>
-        <w:t>和当前i值中的最大者，再将结果更新为当前窗口大小和当前结果中的最大值。如此一来，既规避了某个字符在该滑窗之前就出现带来的影响，也巧妙地减少了滑窗的次数，使得运行时间进一步下降。</w:t>
-      </w:r>
-    </w:p>
-    <w:p/>
-    <w:p>
+        <w:t>和当前</w:t>
+      </w:r>
+      <w:proofErr w:type="spellStart"/>
+      <w:r>
+        <w:rPr>
+          <w:rFonts w:hint="eastAsia"/>
+        </w:rPr>
+        <w:t>i</w:t>
+      </w:r>
+      <w:proofErr w:type="spellEnd"/>
+      <w:r>
+        <w:rPr>
+          <w:rFonts w:hint="eastAsia"/>
+        </w:rPr>
+        <w:t>值中的最大者，再将结果更新为当前窗口大小和当前结果中的最大值。如此一来，既规避了某个字符在</w:t>
+      </w:r>
+      <w:proofErr w:type="gramStart"/>
+      <w:r>
+        <w:rPr>
+          <w:rFonts w:hint="eastAsia"/>
+        </w:rPr>
+        <w:t>该滑窗之前</w:t>
+      </w:r>
+      <w:proofErr w:type="gramEnd"/>
+      <w:r>
+        <w:rPr>
+          <w:rFonts w:hint="eastAsia"/>
+        </w:rPr>
+        <w:t>就出现带来的影响，也巧妙地减少</w:t>
+      </w:r>
+      <w:proofErr w:type="gramStart"/>
+      <w:r>
+        <w:rPr>
+          <w:rFonts w:hint="eastAsia"/>
+        </w:rPr>
+        <w:t>了滑窗的</w:t>
+      </w:r>
+      <w:proofErr w:type="gramEnd"/>
+      <w:r>
+        <w:rPr>
+          <w:rFonts w:hint="eastAsia"/>
+        </w:rPr>
+        <w:t>次数，使得运行时间进一步下降。</w:t>
+      </w:r>
+    </w:p>
+    <w:p>
+      <w:pPr>
+        <w:ind w:firstLine="420"/>
+      </w:pPr>
+    </w:p>
+    <w:p>
+      <w:pPr>
+        <w:ind w:firstLine="420"/>
+      </w:pPr>
       <w:r>
         <w:t>2023年9月23日星期六</w:t>
       </w:r>
@@ -507,6 +781,7 @@
         </w:rPr>
         <w:t>[</w:t>
       </w:r>
+      <w:proofErr w:type="gramStart"/>
       <w:r>
         <w:t>2]</w:t>
       </w:r>
@@ -516,11 +791,15 @@
         </w:rPr>
         <w:t>Add</w:t>
       </w:r>
+      <w:proofErr w:type="gramEnd"/>
       <w:r>
         <w:t xml:space="preserve"> Two Numbers</w:t>
       </w:r>
     </w:p>
     <w:p>
+      <w:pPr>
+        <w:ind w:firstLine="420"/>
+      </w:pPr>
       <w:r>
         <w:rPr>
           <w:rFonts w:hint="eastAsia"/>
@@ -529,6 +808,9 @@
       </w:r>
     </w:p>
     <w:p>
+      <w:pPr>
+        <w:ind w:firstLine="420"/>
+      </w:pPr>
       <w:r>
         <w:rPr>
           <w:rFonts w:hint="eastAsia"/>
@@ -557,6 +839,7 @@
         </w:rPr>
         <w:t>[</w:t>
       </w:r>
+      <w:proofErr w:type="gramStart"/>
       <w:r>
         <w:t>4]</w:t>
       </w:r>
@@ -566,11 +849,15 @@
         </w:rPr>
         <w:t>Median</w:t>
       </w:r>
+      <w:proofErr w:type="gramEnd"/>
       <w:r>
         <w:t xml:space="preserve"> of Two Sorted Arrays</w:t>
       </w:r>
     </w:p>
     <w:p>
+      <w:pPr>
+        <w:ind w:firstLine="420"/>
+      </w:pPr>
       <w:r>
         <w:rPr>
           <w:rFonts w:hint="eastAsia"/>
@@ -587,7 +874,15 @@
         <w:t>log</w:t>
       </w:r>
       <w:r>
-        <w:t>(m+n))</w:t>
+        <w:t>(</w:t>
+      </w:r>
+      <w:proofErr w:type="spellStart"/>
+      <w:r>
+        <w:t>m+n</w:t>
+      </w:r>
+      <w:proofErr w:type="spellEnd"/>
+      <w:r>
+        <w:t>))</w:t>
       </w:r>
       <w:r>
         <w:rPr>
@@ -597,6 +892,9 @@
       </w:r>
     </w:p>
     <w:p>
+      <w:pPr>
+        <w:ind w:firstLine="420"/>
+      </w:pPr>
       <w:r>
         <w:rPr>
           <w:rFonts w:hint="eastAsia"/>
@@ -605,6 +903,9 @@
       </w:r>
     </w:p>
     <w:p>
+      <w:pPr>
+        <w:ind w:firstLine="420"/>
+      </w:pPr>
       <w:r>
         <w:rPr>
           <w:rFonts w:hint="eastAsia"/>
@@ -614,12 +915,13 @@
     </w:p>
     <w:p>
       <w:pPr>
-        <w:rPr>
-          <w:rFonts w:hint="eastAsia"/>
-        </w:rPr>
-      </w:pPr>
-    </w:p>
-    <w:p>
+        <w:ind w:firstLine="420"/>
+      </w:pPr>
+    </w:p>
+    <w:p>
+      <w:pPr>
+        <w:ind w:firstLine="420"/>
+      </w:pPr>
       <w:r>
         <w:rPr>
           <w:rFonts w:hint="eastAsia"/>
@@ -650,9 +952,7 @@
           </w:tcPr>
           <w:p>
             <w:pPr>
-              <w:rPr>
-                <w:rFonts w:hint="eastAsia"/>
-              </w:rPr>
+              <w:ind w:firstLine="420"/>
             </w:pPr>
             <w:r>
               <w:rPr>
@@ -668,9 +968,7 @@
           </w:tcPr>
           <w:p>
             <w:pPr>
-              <w:rPr>
-                <w:rFonts w:hint="eastAsia"/>
-              </w:rPr>
+              <w:ind w:firstLine="420"/>
             </w:pPr>
             <w:r>
               <w:rPr>
@@ -686,9 +984,7 @@
           </w:tcPr>
           <w:p>
             <w:pPr>
-              <w:rPr>
-                <w:rFonts w:hint="eastAsia"/>
-              </w:rPr>
+              <w:ind w:firstLine="420"/>
             </w:pPr>
             <w:r>
               <w:rPr>
@@ -704,9 +1000,7 @@
           </w:tcPr>
           <w:p>
             <w:pPr>
-              <w:rPr>
-                <w:rFonts w:hint="eastAsia"/>
-              </w:rPr>
+              <w:ind w:firstLine="420"/>
             </w:pPr>
             <w:r>
               <w:rPr>
@@ -722,9 +1016,7 @@
           </w:tcPr>
           <w:p>
             <w:pPr>
-              <w:rPr>
-                <w:rFonts w:hint="eastAsia"/>
-              </w:rPr>
+              <w:ind w:firstLine="420"/>
             </w:pPr>
           </w:p>
         </w:tc>
@@ -736,9 +1028,7 @@
           </w:tcPr>
           <w:p>
             <w:pPr>
-              <w:rPr>
-                <w:rFonts w:hint="eastAsia"/>
-              </w:rPr>
+              <w:ind w:firstLine="420"/>
             </w:pPr>
             <w:r>
               <w:rPr>
@@ -754,9 +1044,7 @@
           </w:tcPr>
           <w:p>
             <w:pPr>
-              <w:rPr>
-                <w:rFonts w:hint="eastAsia"/>
-              </w:rPr>
+              <w:ind w:firstLine="420"/>
             </w:pPr>
             <w:r>
               <w:rPr>
@@ -772,9 +1060,7 @@
           </w:tcPr>
           <w:p>
             <w:pPr>
-              <w:rPr>
-                <w:rFonts w:hint="eastAsia"/>
-              </w:rPr>
+              <w:ind w:firstLine="420"/>
             </w:pPr>
             <w:r>
               <w:rPr>
@@ -793,9 +1079,7 @@
           </w:tcPr>
           <w:p>
             <w:pPr>
-              <w:rPr>
-                <w:rFonts w:hint="eastAsia"/>
-              </w:rPr>
+              <w:ind w:firstLine="420"/>
             </w:pPr>
             <w:r>
               <w:rPr>
@@ -814,9 +1098,7 @@
           </w:tcPr>
           <w:p>
             <w:pPr>
-              <w:rPr>
-                <w:rFonts w:hint="eastAsia"/>
-              </w:rPr>
+              <w:ind w:firstLine="420"/>
             </w:pPr>
             <w:r>
               <w:rPr>
@@ -833,12 +1115,13 @@
     </w:tbl>
     <w:p>
       <w:pPr>
-        <w:rPr>
-          <w:rFonts w:hint="eastAsia"/>
-        </w:rPr>
-      </w:pPr>
-    </w:p>
-    <w:p>
+        <w:ind w:firstLine="420"/>
+      </w:pPr>
+    </w:p>
+    <w:p>
+      <w:pPr>
+        <w:ind w:firstLine="420"/>
+      </w:pPr>
       <w:r>
         <w:rPr>
           <w:rFonts w:hint="eastAsia"/>
@@ -846,7 +1129,15 @@
         <w:t>使用partition进行类二分查找法。首先根据两个数组长度可以得出中位数一定是两个数组中第k</w:t>
       </w:r>
       <w:r>
-        <w:t>=(m+n)/2</w:t>
+        <w:t>=(</w:t>
+      </w:r>
+      <w:proofErr w:type="spellStart"/>
+      <w:r>
+        <w:t>m+n</w:t>
+      </w:r>
+      <w:proofErr w:type="spellEnd"/>
+      <w:r>
+        <w:t>)/2</w:t>
       </w:r>
       <w:r>
         <w:rPr>
@@ -877,11 +1168,22 @@
       </w:r>
     </w:p>
     <w:p>
-      <w:r>
-        <w:rPr>
-          <w:rFonts w:hint="eastAsia"/>
-        </w:rPr>
-        <w:t>选择分位点的规则是使得两个数组的较小的一半共含有(</w:t>
+      <w:pPr>
+        <w:ind w:firstLine="420"/>
+      </w:pPr>
+      <w:proofErr w:type="gramStart"/>
+      <w:r>
+        <w:rPr>
+          <w:rFonts w:hint="eastAsia"/>
+        </w:rPr>
+        <w:t>选择分</w:t>
+      </w:r>
+      <w:proofErr w:type="gramEnd"/>
+      <w:r>
+        <w:rPr>
+          <w:rFonts w:hint="eastAsia"/>
+        </w:rPr>
+        <w:t>位点的规则是使得两个数组的较小的一半共含有(</w:t>
       </w:r>
       <w:r>
         <w:t>m+n+1)/2</w:t>
@@ -896,13 +1198,19 @@
         <w:rPr>
           <w:rFonts w:hint="eastAsia"/>
         </w:rPr>
-        <w:t>初始的分</w:t>
+        <w:t>初始</w:t>
+      </w:r>
+      <w:r>
+        <w:rPr>
+          <w:rFonts w:hint="eastAsia"/>
+        </w:rPr>
+        <w:lastRenderedPageBreak/>
+        <w:t>的分</w:t>
       </w:r>
       <w:r>
         <w:rPr>
           <w:noProof/>
         </w:rPr>
-        <w:lastRenderedPageBreak/>
         <w:drawing>
           <wp:anchor distT="0" distB="0" distL="114300" distR="114300" simplePos="0" relativeHeight="251658240" behindDoc="0" locked="0" layoutInCell="1" allowOverlap="1" wp14:anchorId="75878BB8" wp14:editId="63D2C3E9">
             <wp:simplePos x="0" y="0"/>
@@ -968,9 +1276,7 @@
     </w:p>
     <w:p>
       <w:pPr>
-        <w:rPr>
-          <w:rFonts w:hint="eastAsia"/>
-        </w:rPr>
+        <w:ind w:firstLine="420"/>
       </w:pPr>
       <w:r>
         <w:rPr>
@@ -1045,28 +1351,51 @@
         <w:rPr>
           <w:rFonts w:hint="eastAsia"/>
         </w:rPr>
-        <w:t>确定四个数字后，检查是否满足左边两个数字小于右边两个数字这一条件</w:t>
-      </w:r>
-      <w:r>
-        <w:rPr>
-          <w:rFonts w:hint="eastAsia"/>
-        </w:rPr>
-        <w:t>。若A数组左侧大于B数组右侧，则说明A数组左侧数字不应在较小的一半，分位点应该左移，此时移动数组右指针到分位点左侧，从该点开始寻找新分位点；若A数组右侧小于B数组左侧，则说明A数组右侧数字不应该在较大的一半，分位点应该右移，此时移动数组左指针到分位点右侧，从该点开始寻找新的分位点。</w:t>
-      </w:r>
-    </w:p>
-    <w:p>
-      <w:r>
-        <w:rPr>
-          <w:rFonts w:hint="eastAsia"/>
-        </w:rPr>
-        <w:t>若条件全部满足，则返回左侧两数中的最大值（总共奇数个元素）或者左侧最大值和右侧最小值的平均值（总共偶数个元素）。</w:t>
-      </w:r>
-    </w:p>
-    <w:p>
-      <w:pPr>
-        <w:rPr>
-          <w:rFonts w:hint="eastAsia"/>
-        </w:rPr>
+        <w:t>确定四个数字后，检查是否满足左边两个数字小于右边两个数字这一条件。若A数组左侧大于B数组右侧，则说明A数组左侧数字不应在较小的一半，分位点应该左移，此时移动数组右指针到分位点左侧，从该点开始寻找新分位点；若A数组右侧小于B数组左侧，则说明A数组右侧数字不应该在较大的一半，分位点应该右移，此时移动数组左指针到分位点右侧，从该点开始寻找新的分位点。</w:t>
+      </w:r>
+    </w:p>
+    <w:p>
+      <w:pPr>
+        <w:ind w:firstLine="420"/>
+      </w:pPr>
+      <w:r>
+        <w:rPr>
+          <w:rFonts w:hint="eastAsia"/>
+        </w:rPr>
+        <w:t>若条件全部满足，则返回左侧两数中的最大值（总共奇数</w:t>
+      </w:r>
+      <w:proofErr w:type="gramStart"/>
+      <w:r>
+        <w:rPr>
+          <w:rFonts w:hint="eastAsia"/>
+        </w:rPr>
+        <w:t>个</w:t>
+      </w:r>
+      <w:proofErr w:type="gramEnd"/>
+      <w:r>
+        <w:rPr>
+          <w:rFonts w:hint="eastAsia"/>
+        </w:rPr>
+        <w:t>元素）或者左侧最大值和右侧最小值的平均值（总共偶数</w:t>
+      </w:r>
+      <w:proofErr w:type="gramStart"/>
+      <w:r>
+        <w:rPr>
+          <w:rFonts w:hint="eastAsia"/>
+        </w:rPr>
+        <w:t>个</w:t>
+      </w:r>
+      <w:proofErr w:type="gramEnd"/>
+      <w:r>
+        <w:rPr>
+          <w:rFonts w:hint="eastAsia"/>
+        </w:rPr>
+        <w:t>元素）。</w:t>
+      </w:r>
+    </w:p>
+    <w:p>
+      <w:pPr>
+        <w:ind w:firstLine="420"/>
       </w:pPr>
       <w:r>
         <w:rPr>
@@ -1075,7 +1404,412 @@
         <w:t>总结：这是一道思维相对直观，但是细节非常繁杂的题目，不愧为hard题，要思考的细节很多，值得反复玩味琢磨！</w:t>
       </w:r>
     </w:p>
-    <w:p/>
+    <w:p>
+      <w:pPr>
+        <w:ind w:firstLine="420"/>
+      </w:pPr>
+    </w:p>
+    <w:p>
+      <w:pPr>
+        <w:ind w:firstLine="420"/>
+      </w:pPr>
+      <w:r>
+        <w:t>2023年9月24日星期日</w:t>
+      </w:r>
+    </w:p>
+    <w:p>
+      <w:pPr>
+        <w:pStyle w:val="a3"/>
+        <w:numPr>
+          <w:ilvl w:val="0"/>
+          <w:numId w:val="6"/>
+        </w:numPr>
+        <w:ind w:firstLineChars="0"/>
+      </w:pPr>
+      <w:r>
+        <w:rPr>
+          <w:rFonts w:hint="eastAsia"/>
+        </w:rPr>
+        <w:t>[</w:t>
+      </w:r>
+      <w:r>
+        <w:t xml:space="preserve">5] </w:t>
+      </w:r>
+      <w:r>
+        <w:t>Longest</w:t>
+      </w:r>
+      <w:r>
+        <w:t xml:space="preserve"> </w:t>
+      </w:r>
+      <w:r>
+        <w:t>Palindromic</w:t>
+      </w:r>
+      <w:r>
+        <w:t xml:space="preserve"> </w:t>
+      </w:r>
+      <w:r>
+        <w:t>Substring</w:t>
+      </w:r>
+    </w:p>
+    <w:p>
+      <w:pPr>
+        <w:ind w:firstLine="420"/>
+      </w:pPr>
+      <w:r>
+        <w:rPr>
+          <w:rFonts w:hint="eastAsia"/>
+        </w:rPr>
+        <w:t>给一个字符串，返回该字符串的最大回文子字符串。</w:t>
+      </w:r>
+    </w:p>
+    <w:p>
+      <w:pPr>
+        <w:ind w:firstLine="420"/>
+      </w:pPr>
+      <w:r>
+        <w:rPr>
+          <w:rFonts w:hint="eastAsia"/>
+        </w:rPr>
+        <w:t>该题应形成一个思维定势：遇见回文就从重心开始向两头查找，逐一核对，此方法的时间复杂度要低于从两头向中心查找。</w:t>
+      </w:r>
+    </w:p>
+    <w:p>
+      <w:pPr>
+        <w:ind w:firstLine="420"/>
+      </w:pPr>
+      <w:r>
+        <w:rPr>
+          <w:rFonts w:hint="eastAsia"/>
+        </w:rPr>
+        <w:t>首先写一个辅助函数，返回以某点或某两点为中心向外查找的最大回文字符串长度。接着在主函数用一个数组记录当前最大回文子字符串的索引，然后分奇偶（即单个中心点或两</w:t>
+      </w:r>
+      <w:r>
+        <w:rPr>
+          <w:rFonts w:hint="eastAsia"/>
+        </w:rPr>
+        <w:lastRenderedPageBreak/>
+        <w:t>个相同字符为中心）调用上述辅助函数，遇到比当前结果要更长的索引则更新结果。</w:t>
+      </w:r>
+    </w:p>
+    <w:p>
+      <w:pPr>
+        <w:ind w:firstLine="420"/>
+      </w:pPr>
+      <w:r>
+        <w:rPr>
+          <w:rFonts w:hint="eastAsia"/>
+        </w:rPr>
+        <w:t>注意，更新时的计算需要仔细斟酌一下，此处有一个边界条件需要代入具体例子尝试。</w:t>
+      </w:r>
+    </w:p>
+    <w:p>
+      <w:pPr>
+        <w:ind w:firstLine="420"/>
+        <w:rPr>
+          <w:rFonts w:hint="eastAsia"/>
+        </w:rPr>
+      </w:pPr>
+      <w:r>
+        <w:rPr>
+          <w:rFonts w:hint="eastAsia"/>
+        </w:rPr>
+        <w:t>总结：这是一道比较基础的回文练习题，要记住这种范例，并且在思考的时候养成用实例辅助思考的习惯。</w:t>
+      </w:r>
+    </w:p>
+    <w:p>
+      <w:pPr>
+        <w:ind w:firstLineChars="0" w:firstLine="0"/>
+        <w:rPr>
+          <w:rFonts w:hint="eastAsia"/>
+        </w:rPr>
+      </w:pPr>
+    </w:p>
+    <w:p>
+      <w:pPr>
+        <w:pStyle w:val="a3"/>
+        <w:numPr>
+          <w:ilvl w:val="0"/>
+          <w:numId w:val="6"/>
+        </w:numPr>
+        <w:ind w:firstLineChars="0"/>
+      </w:pPr>
+      <w:r>
+        <w:rPr>
+          <w:rFonts w:hint="eastAsia"/>
+        </w:rPr>
+        <w:t>[</w:t>
+      </w:r>
+      <w:r>
+        <w:t xml:space="preserve">11] </w:t>
+      </w:r>
+      <w:r>
+        <w:t>Container</w:t>
+      </w:r>
+      <w:r>
+        <w:t xml:space="preserve"> </w:t>
+      </w:r>
+      <w:proofErr w:type="gramStart"/>
+      <w:r>
+        <w:t>With</w:t>
+      </w:r>
+      <w:proofErr w:type="gramEnd"/>
+      <w:r>
+        <w:t xml:space="preserve"> </w:t>
+      </w:r>
+      <w:r>
+        <w:t>Most</w:t>
+      </w:r>
+      <w:r>
+        <w:t xml:space="preserve"> </w:t>
+      </w:r>
+      <w:r>
+        <w:t>Water</w:t>
+      </w:r>
+    </w:p>
+    <w:p>
+      <w:pPr>
+        <w:ind w:firstLineChars="0"/>
+      </w:pPr>
+      <w:r>
+        <w:rPr>
+          <w:rFonts w:hint="eastAsia"/>
+        </w:rPr>
+        <w:t>给定一个数组，代表一系列容器壁，选择其中两个容器壁，其与x轴构成容器，返回容量最大的容器的容量。</w:t>
+      </w:r>
+    </w:p>
+    <w:p>
+      <w:pPr>
+        <w:ind w:firstLineChars="0"/>
+      </w:pPr>
+      <w:r>
+        <w:rPr>
+          <w:noProof/>
+        </w:rPr>
+        <w:drawing>
+          <wp:inline distT="0" distB="0" distL="0" distR="0" wp14:anchorId="28732BF6" wp14:editId="4434B092">
+            <wp:extent cx="5274310" cy="2498090"/>
+            <wp:effectExtent l="0" t="0" r="2540" b="0"/>
+            <wp:docPr id="4" name="图片 4"/>
+            <wp:cNvGraphicFramePr>
+              <a:graphicFrameLocks xmlns:a="http://schemas.openxmlformats.org/drawingml/2006/main" noChangeAspect="1"/>
+            </wp:cNvGraphicFramePr>
+            <a:graphic xmlns:a="http://schemas.openxmlformats.org/drawingml/2006/main">
+              <a:graphicData uri="http://schemas.openxmlformats.org/drawingml/2006/picture">
+                <pic:pic xmlns:pic="http://schemas.openxmlformats.org/drawingml/2006/picture">
+                  <pic:nvPicPr>
+                    <pic:cNvPr id="1" name=""/>
+                    <pic:cNvPicPr/>
+                  </pic:nvPicPr>
+                  <pic:blipFill>
+                    <a:blip r:embed="rId7"/>
+                    <a:stretch>
+                      <a:fillRect/>
+                    </a:stretch>
+                  </pic:blipFill>
+                  <pic:spPr>
+                    <a:xfrm>
+                      <a:off x="0" y="0"/>
+                      <a:ext cx="5274310" cy="2498090"/>
+                    </a:xfrm>
+                    <a:prstGeom prst="rect">
+                      <a:avLst/>
+                    </a:prstGeom>
+                  </pic:spPr>
+                </pic:pic>
+              </a:graphicData>
+            </a:graphic>
+          </wp:inline>
+        </w:drawing>
+      </w:r>
+    </w:p>
+    <w:p>
+      <w:pPr>
+        <w:ind w:firstLineChars="0"/>
+      </w:pPr>
+      <w:r>
+        <w:rPr>
+          <w:rFonts w:hint="eastAsia"/>
+        </w:rPr>
+        <w:t>这道题的题干比较抽象，但是解法相对简单直观。最</w:t>
+      </w:r>
+      <w:r>
+        <w:t>naïve</w:t>
+      </w:r>
+      <w:r>
+        <w:rPr>
+          <w:rFonts w:hint="eastAsia"/>
+        </w:rPr>
+        <w:t>的方法是遍历所有可能的容器，计算容量并更新最大容量，但是该方法时间复杂度为O</w:t>
+      </w:r>
+      <w:r>
+        <w:t>(n</w:t>
+      </w:r>
+      <w:r>
+        <w:rPr>
+          <w:vertAlign w:val="superscript"/>
+        </w:rPr>
+        <w:t>2</w:t>
+      </w:r>
+      <w:r>
+        <w:t>)</w:t>
+      </w:r>
+      <w:r>
+        <w:rPr>
+          <w:rFonts w:hint="eastAsia"/>
+        </w:rPr>
+        <w:t>。</w:t>
+      </w:r>
+    </w:p>
+    <w:p>
+      <w:pPr>
+        <w:ind w:firstLineChars="0"/>
+      </w:pPr>
+      <w:r>
+        <w:rPr>
+          <w:rFonts w:hint="eastAsia"/>
+        </w:rPr>
+        <w:t>两指针方法则可以将时间复杂度降低到O</w:t>
+      </w:r>
+      <w:r>
+        <w:t>(n)</w:t>
+      </w:r>
+      <w:r>
+        <w:rPr>
+          <w:rFonts w:hint="eastAsia"/>
+        </w:rPr>
+        <w:t>。在数组头尾各创建一个指针，每次更新时将短板对应的指针向中心移动，若更新后的总容量大于之前的最大容量，则</w:t>
+      </w:r>
+      <w:proofErr w:type="gramStart"/>
+      <w:r>
+        <w:rPr>
+          <w:rFonts w:hint="eastAsia"/>
+        </w:rPr>
+        <w:t>更新总</w:t>
+      </w:r>
+      <w:proofErr w:type="gramEnd"/>
+      <w:r>
+        <w:rPr>
+          <w:rFonts w:hint="eastAsia"/>
+        </w:rPr>
+        <w:t>容量。之所以移动短板而非长板，是因为只有移动短板带来的收益才有可能超过因移动缩小了容器宽度带了的损失。移动长板对应的损失肯定更大。</w:t>
+      </w:r>
+    </w:p>
+    <w:p>
+      <w:pPr>
+        <w:ind w:firstLineChars="0"/>
+      </w:pPr>
+      <w:r>
+        <w:rPr>
+          <w:rFonts w:hint="eastAsia"/>
+        </w:rPr>
+        <w:t>总结：这道题是一个经典的</w:t>
+      </w:r>
+      <w:r>
+        <w:rPr>
+          <w:rFonts w:hint="eastAsia"/>
+          <w:b/>
+          <w:bCs/>
+        </w:rPr>
+        <w:t>双指针题</w:t>
+      </w:r>
+      <w:r>
+        <w:rPr>
+          <w:rFonts w:hint="eastAsia"/>
+        </w:rPr>
+        <w:t>。双指针是一个将双层循环转换为单层循环的好方法。</w:t>
+      </w:r>
+      <w:r>
+        <w:rPr>
+          <w:rFonts w:hint="eastAsia"/>
+        </w:rPr>
+        <w:t>双指针分为快慢指针和对撞指针（甚至包括上一题的中心向两遍的反对</w:t>
+      </w:r>
+      <w:proofErr w:type="gramStart"/>
+      <w:r>
+        <w:rPr>
+          <w:rFonts w:hint="eastAsia"/>
+        </w:rPr>
+        <w:t>撞</w:t>
+      </w:r>
+      <w:proofErr w:type="gramEnd"/>
+      <w:r>
+        <w:rPr>
+          <w:rFonts w:hint="eastAsia"/>
+        </w:rPr>
+        <w:t>指针）两种方式。</w:t>
+      </w:r>
+    </w:p>
+    <w:p>
+      <w:pPr>
+        <w:ind w:firstLineChars="0"/>
+      </w:pPr>
+      <w:r>
+        <w:rPr>
+          <w:rFonts w:hint="eastAsia"/>
+        </w:rPr>
+        <w:t>双指针将一个两层循环转化成了一层循环，时间复杂度也从</w:t>
+      </w:r>
+      <w:r>
+        <w:t>n^2变成了n，那么什么时候会需要使用双指针呢？</w:t>
+      </w:r>
+    </w:p>
+    <w:p>
+      <w:pPr>
+        <w:ind w:firstLineChars="0"/>
+      </w:pPr>
+      <w:r>
+        <w:rPr>
+          <w:rFonts w:hint="eastAsia"/>
+        </w:rPr>
+        <w:t>一般来讲，当遇到需要对一个数组进行重复遍历时，可以想到使用双指针法</w:t>
+      </w:r>
+    </w:p>
+    <w:p>
+      <w:pPr>
+        <w:ind w:firstLineChars="0"/>
+      </w:pPr>
+      <w:r>
+        <w:rPr>
+          <w:rFonts w:hint="eastAsia"/>
+        </w:rPr>
+        <w:t>如何实现将普通写法到双指针写法的转换呢？</w:t>
+      </w:r>
+    </w:p>
+    <w:p>
+      <w:pPr>
+        <w:ind w:firstLineChars="0"/>
+      </w:pPr>
+      <w:r>
+        <w:rPr>
+          <w:rFonts w:hint="eastAsia"/>
+        </w:rPr>
+        <w:t>说是指针，其实是设置两个</w:t>
+      </w:r>
+      <w:r>
+        <w:t>int变量分别赋值为数组的首和</w:t>
+      </w:r>
+      <w:proofErr w:type="gramStart"/>
+      <w:r>
+        <w:t>尾，</w:t>
+      </w:r>
+      <w:proofErr w:type="gramEnd"/>
+      <w:r>
+        <w:t>在一层循环内，每次只对其中一个指针进行移动，找到判断指针移动的条件是双指针的核心，在该题中，是一个求和为0的问题，那么当sum&gt;0时，显然说明整体的值太大了，应该让其更小，故对于排序后的数组将尾指针左移，显然，sum和0的大小便是此题中判断指针移动的条件</w:t>
+      </w:r>
+    </w:p>
+    <w:p>
+      <w:pPr>
+        <w:pStyle w:val="a3"/>
+        <w:numPr>
+          <w:ilvl w:val="0"/>
+          <w:numId w:val="6"/>
+        </w:numPr>
+        <w:ind w:firstLineChars="0"/>
+        <w:rPr>
+          <w:rFonts w:hint="eastAsia"/>
+        </w:rPr>
+      </w:pPr>
+    </w:p>
     <w:sectPr>
       <w:pgSz w:w="11906" w:h="16838"/>
       <w:pgMar w:top="1440" w:right="1800" w:bottom="1440" w:left="1800" w:header="851" w:footer="992" w:gutter="0"/>
@@ -1089,6 +1823,95 @@
 <file path=word/numbering.xml><?xml version="1.0" encoding="utf-8"?>
 <w:numbering xmlns:wpc="http://schemas.microsoft.com/office/word/2010/wordprocessingCanvas" xmlns:cx="http://schemas.microsoft.com/office/drawing/2014/chartex" xmlns:cx1="http://schemas.microsoft.com/office/drawing/2015/9/8/chartex" xmlns:cx2="http://schemas.microsoft.com/office/drawing/2015/10/21/chartex" xmlns:cx3="http://schemas.microsoft.com/office/drawing/2016/5/9/chartex" xmlns:cx4="http://schemas.microsoft.com/office/drawing/2016/5/10/chartex" xmlns:cx5="http://schemas.microsoft.com/office/drawing/2016/5/11/chartex" xmlns:cx6="http://schemas.microsoft.com/office/drawing/2016/5/12/chartex" xmlns:cx7="http://schemas.microsoft.com/office/drawing/2016/5/13/chartex" xmlns:cx8="http://schemas.microsoft.com/office/drawing/2016/5/14/chartex" xmlns:mc="http://schemas.openxmlformats.org/markup-compatibility/2006" xmlns:aink="http://schemas.microsoft.com/office/drawing/2016/ink" xmlns:am3d="http://schemas.microsoft.com/office/drawing/2017/model3d" xmlns:o="urn:schemas-microsoft-com:office:office" xmlns:r="http://schemas.openxmlformats.org/officeDocument/2006/relationships" xmlns:m="http://schemas.openxmlformats.org/officeDocument/2006/math" xmlns:v="urn:schemas-microsoft-com:vml" xmlns:wp14="http://schemas.microsoft.com/office/word/2010/wordprocessingDrawing" xmlns:wp="http://schemas.openxmlformats.org/drawingml/2006/wordprocessingDrawing" xmlns:w10="urn:schemas-microsoft-com:office:word" xmlns:w="http://schemas.openxmlformats.org/wordprocessingml/2006/main" xmlns:w14="http://schemas.microsoft.com/office/word/2010/wordml" xmlns:w15="http://schemas.microsoft.com/office/word/2012/wordml" xmlns:w16cex="http://schemas.microsoft.com/office/word/2018/wordml/cex" xmlns:w16cid="http://schemas.microsoft.com/office/word/2016/wordml/cid" xmlns:w16="http://schemas.microsoft.com/office/word/2018/wordml" xmlns:w16sdtdh="http://schemas.microsoft.com/office/word/2020/wordml/sdtdatahash" xmlns:w16se="http://schemas.microsoft.com/office/word/2015/wordml/symex" xmlns:wpg="http://schemas.microsoft.com/office/word/2010/wordprocessingGroup" xmlns:wpi="http://schemas.microsoft.com/office/word/2010/wordprocessingInk" xmlns:wne="http://schemas.microsoft.com/office/word/2006/wordml" xmlns:wps="http://schemas.microsoft.com/office/word/2010/wordprocessingShape" mc:Ignorable="w14 w15 w16se w16cid w16 w16cex w16sdtdh wp14">
   <w:abstractNum w:abstractNumId="0" w15:restartNumberingAfterBreak="0">
+    <w:nsid w:val="05DB5DE6"/>
+    <w:multiLevelType w:val="hybridMultilevel"/>
+    <w:tmpl w:val="9A309948"/>
+    <w:lvl w:ilvl="0" w:tplc="32E0134C">
+      <w:start w:val="1"/>
+      <w:numFmt w:val="decimal"/>
+      <w:lvlText w:val="%1."/>
+      <w:lvlJc w:val="left"/>
+      <w:pPr>
+        <w:ind w:left="360" w:hanging="360"/>
+      </w:pPr>
+      <w:rPr>
+        <w:rFonts w:hint="default"/>
+      </w:rPr>
+    </w:lvl>
+    <w:lvl w:ilvl="1" w:tplc="04090019" w:tentative="1">
+      <w:start w:val="1"/>
+      <w:numFmt w:val="lowerLetter"/>
+      <w:lvlText w:val="%2)"/>
+      <w:lvlJc w:val="left"/>
+      <w:pPr>
+        <w:ind w:left="840" w:hanging="420"/>
+      </w:pPr>
+    </w:lvl>
+    <w:lvl w:ilvl="2" w:tplc="0409001B" w:tentative="1">
+      <w:start w:val="1"/>
+      <w:numFmt w:val="lowerRoman"/>
+      <w:lvlText w:val="%3."/>
+      <w:lvlJc w:val="right"/>
+      <w:pPr>
+        <w:ind w:left="1260" w:hanging="420"/>
+      </w:pPr>
+    </w:lvl>
+    <w:lvl w:ilvl="3" w:tplc="0409000F" w:tentative="1">
+      <w:start w:val="1"/>
+      <w:numFmt w:val="decimal"/>
+      <w:lvlText w:val="%4."/>
+      <w:lvlJc w:val="left"/>
+      <w:pPr>
+        <w:ind w:left="1680" w:hanging="420"/>
+      </w:pPr>
+    </w:lvl>
+    <w:lvl w:ilvl="4" w:tplc="04090019" w:tentative="1">
+      <w:start w:val="1"/>
+      <w:numFmt w:val="lowerLetter"/>
+      <w:lvlText w:val="%5)"/>
+      <w:lvlJc w:val="left"/>
+      <w:pPr>
+        <w:ind w:left="2100" w:hanging="420"/>
+      </w:pPr>
+    </w:lvl>
+    <w:lvl w:ilvl="5" w:tplc="0409001B" w:tentative="1">
+      <w:start w:val="1"/>
+      <w:numFmt w:val="lowerRoman"/>
+      <w:lvlText w:val="%6."/>
+      <w:lvlJc w:val="right"/>
+      <w:pPr>
+        <w:ind w:left="2520" w:hanging="420"/>
+      </w:pPr>
+    </w:lvl>
+    <w:lvl w:ilvl="6" w:tplc="0409000F" w:tentative="1">
+      <w:start w:val="1"/>
+      <w:numFmt w:val="decimal"/>
+      <w:lvlText w:val="%7."/>
+      <w:lvlJc w:val="left"/>
+      <w:pPr>
+        <w:ind w:left="2940" w:hanging="420"/>
+      </w:pPr>
+    </w:lvl>
+    <w:lvl w:ilvl="7" w:tplc="04090019" w:tentative="1">
+      <w:start w:val="1"/>
+      <w:numFmt w:val="lowerLetter"/>
+      <w:lvlText w:val="%8)"/>
+      <w:lvlJc w:val="left"/>
+      <w:pPr>
+        <w:ind w:left="3360" w:hanging="420"/>
+      </w:pPr>
+    </w:lvl>
+    <w:lvl w:ilvl="8" w:tplc="0409001B" w:tentative="1">
+      <w:start w:val="1"/>
+      <w:numFmt w:val="lowerRoman"/>
+      <w:lvlText w:val="%9."/>
+      <w:lvlJc w:val="right"/>
+      <w:pPr>
+        <w:ind w:left="3780" w:hanging="420"/>
+      </w:pPr>
+    </w:lvl>
+  </w:abstractNum>
+  <w:abstractNum w:abstractNumId="1" w15:restartNumberingAfterBreak="0">
     <w:nsid w:val="0AD00405"/>
     <w:multiLevelType w:val="hybridMultilevel"/>
     <w:tmpl w:val="D4960C7C"/>
@@ -1177,7 +2000,7 @@
       </w:pPr>
     </w:lvl>
   </w:abstractNum>
-  <w:abstractNum w:abstractNumId="1" w15:restartNumberingAfterBreak="0">
+  <w:abstractNum w:abstractNumId="2" w15:restartNumberingAfterBreak="0">
     <w:nsid w:val="0D412E57"/>
     <w:multiLevelType w:val="hybridMultilevel"/>
     <w:tmpl w:val="55A2A94A"/>
@@ -1266,7 +2089,7 @@
       </w:pPr>
     </w:lvl>
   </w:abstractNum>
-  <w:abstractNum w:abstractNumId="2" w15:restartNumberingAfterBreak="0">
+  <w:abstractNum w:abstractNumId="3" w15:restartNumberingAfterBreak="0">
     <w:nsid w:val="20FC0E46"/>
     <w:multiLevelType w:val="hybridMultilevel"/>
     <w:tmpl w:val="9AB0E6A4"/>
@@ -1355,7 +2178,7 @@
       </w:pPr>
     </w:lvl>
   </w:abstractNum>
-  <w:abstractNum w:abstractNumId="3" w15:restartNumberingAfterBreak="0">
+  <w:abstractNum w:abstractNumId="4" w15:restartNumberingAfterBreak="0">
     <w:nsid w:val="23E12802"/>
     <w:multiLevelType w:val="hybridMultilevel"/>
     <w:tmpl w:val="4AF05338"/>
@@ -1444,7 +2267,7 @@
       </w:pPr>
     </w:lvl>
   </w:abstractNum>
-  <w:abstractNum w:abstractNumId="4" w15:restartNumberingAfterBreak="0">
+  <w:abstractNum w:abstractNumId="5" w15:restartNumberingAfterBreak="0">
     <w:nsid w:val="3895704B"/>
     <w:multiLevelType w:val="hybridMultilevel"/>
     <w:tmpl w:val="B6F8CF88"/>
@@ -1534,19 +2357,22 @@
     </w:lvl>
   </w:abstractNum>
   <w:num w:numId="1">
+    <w:abstractNumId w:val="2"/>
+  </w:num>
+  <w:num w:numId="2">
     <w:abstractNumId w:val="1"/>
   </w:num>
-  <w:num w:numId="2">
-    <w:abstractNumId w:val="0"/>
+  <w:num w:numId="3">
+    <w:abstractNumId w:val="4"/>
   </w:num>
-  <w:num w:numId="3">
+  <w:num w:numId="4">
     <w:abstractNumId w:val="3"/>
   </w:num>
-  <w:num w:numId="4">
-    <w:abstractNumId w:val="2"/>
+  <w:num w:numId="5">
+    <w:abstractNumId w:val="5"/>
   </w:num>
-  <w:num w:numId="5">
-    <w:abstractNumId w:val="4"/>
+  <w:num w:numId="6">
+    <w:abstractNumId w:val="0"/>
   </w:num>
 </w:numbering>
 </file>
@@ -1946,8 +2772,10 @@
   <w:style w:type="paragraph" w:default="1" w:styleId="a">
     <w:name w:val="Normal"/>
     <w:qFormat/>
+    <w:rsid w:val="00C10118"/>
     <w:pPr>
       <w:widowControl w:val="0"/>
+      <w:ind w:firstLineChars="200" w:firstLine="200"/>
       <w:jc w:val="both"/>
     </w:pPr>
   </w:style>
@@ -1985,7 +2813,7 @@
     <w:qFormat/>
     <w:rsid w:val="0029491D"/>
     <w:pPr>
-      <w:ind w:firstLineChars="200" w:firstLine="420"/>
+      <w:ind w:firstLine="420"/>
     </w:pPr>
   </w:style>
   <w:style w:type="paragraph" w:styleId="a4">

</xml_diff>

<commit_message>
7 leetcode finished in total today
</commit_message>
<xml_diff>
--- a/Leetcode Notes/Leetcode笔记.docx
+++ b/Leetcode Notes/Leetcode笔记.docx
@@ -1505,9 +1505,6 @@
     <w:p>
       <w:pPr>
         <w:ind w:firstLine="420"/>
-        <w:rPr>
-          <w:rFonts w:hint="eastAsia"/>
-        </w:rPr>
       </w:pPr>
       <w:r>
         <w:rPr>
@@ -1519,9 +1516,6 @@
     <w:p>
       <w:pPr>
         <w:ind w:firstLineChars="0" w:firstLine="0"/>
-        <w:rPr>
-          <w:rFonts w:hint="eastAsia"/>
-        </w:rPr>
       </w:pPr>
     </w:p>
     <w:p>
@@ -1568,7 +1562,7 @@
     </w:p>
     <w:p>
       <w:pPr>
-        <w:ind w:firstLineChars="0"/>
+        <w:ind w:firstLine="420"/>
       </w:pPr>
       <w:r>
         <w:rPr>
@@ -1579,7 +1573,7 @@
     </w:p>
     <w:p>
       <w:pPr>
-        <w:ind w:firstLineChars="0"/>
+        <w:ind w:firstLine="420"/>
       </w:pPr>
       <w:r>
         <w:rPr>
@@ -1624,7 +1618,7 @@
     </w:p>
     <w:p>
       <w:pPr>
-        <w:ind w:firstLineChars="0"/>
+        <w:ind w:firstLine="420"/>
       </w:pPr>
       <w:r>
         <w:rPr>
@@ -1662,7 +1656,7 @@
     </w:p>
     <w:p>
       <w:pPr>
-        <w:ind w:firstLineChars="0"/>
+        <w:ind w:firstLine="420"/>
       </w:pPr>
       <w:r>
         <w:rPr>
@@ -1696,7 +1690,7 @@
     </w:p>
     <w:p>
       <w:pPr>
-        <w:ind w:firstLineChars="0"/>
+        <w:ind w:firstLine="420"/>
       </w:pPr>
       <w:r>
         <w:rPr>
@@ -1741,7 +1735,7 @@
     </w:p>
     <w:p>
       <w:pPr>
-        <w:ind w:firstLineChars="0"/>
+        <w:ind w:firstLine="420"/>
       </w:pPr>
       <w:r>
         <w:rPr>
@@ -1755,7 +1749,7 @@
     </w:p>
     <w:p>
       <w:pPr>
-        <w:ind w:firstLineChars="0"/>
+        <w:ind w:firstLine="420"/>
       </w:pPr>
       <w:r>
         <w:rPr>
@@ -1766,7 +1760,7 @@
     </w:p>
     <w:p>
       <w:pPr>
-        <w:ind w:firstLineChars="0"/>
+        <w:ind w:firstLine="420"/>
       </w:pPr>
       <w:r>
         <w:rPr>
@@ -1777,7 +1771,7 @@
     </w:p>
     <w:p>
       <w:pPr>
-        <w:ind w:firstLineChars="0"/>
+        <w:ind w:firstLine="420"/>
       </w:pPr>
       <w:r>
         <w:rPr>
@@ -1805,10 +1799,736 @@
           <w:numId w:val="6"/>
         </w:numPr>
         <w:ind w:firstLineChars="0"/>
-        <w:rPr>
-          <w:rFonts w:hint="eastAsia"/>
-        </w:rPr>
-      </w:pPr>
+      </w:pPr>
+      <w:r>
+        <w:rPr>
+          <w:rFonts w:hint="eastAsia"/>
+        </w:rPr>
+        <w:t>[</w:t>
+      </w:r>
+      <w:r>
+        <w:t xml:space="preserve">14] </w:t>
+      </w:r>
+      <w:r>
+        <w:rPr>
+          <w:rFonts w:hint="eastAsia"/>
+        </w:rPr>
+        <w:t>lo</w:t>
+      </w:r>
+      <w:r>
+        <w:t>ngest Common Prefix</w:t>
+      </w:r>
+    </w:p>
+    <w:p>
+      <w:pPr>
+        <w:ind w:firstLine="420"/>
+      </w:pPr>
+      <w:r>
+        <w:rPr>
+          <w:rFonts w:hint="eastAsia"/>
+        </w:rPr>
+        <w:t>给一个字符串列表，返回该列表的共同字符串前缀。</w:t>
+      </w:r>
+    </w:p>
+    <w:p>
+      <w:pPr>
+        <w:ind w:firstLine="420"/>
+      </w:pPr>
+      <w:r>
+        <w:rPr>
+          <w:rFonts w:hint="eastAsia"/>
+        </w:rPr>
+        <w:t>该题干是典型的Trie（字典树）的性质，但既然Java没有原生Trie实现，这道题也没有涉及Trie的其他性质，故不需要实现一个Trie类。</w:t>
+      </w:r>
+    </w:p>
+    <w:p>
+      <w:pPr>
+        <w:ind w:firstLine="420"/>
+      </w:pPr>
+      <w:r>
+        <w:rPr>
+          <w:rFonts w:hint="eastAsia"/>
+        </w:rPr>
+        <w:t>我写了一个函数返回两个字符串的相同前缀，但是该函数的返回占用了一定内存。标答给出的方法利用了Java</w:t>
+      </w:r>
+      <w:r>
+        <w:t xml:space="preserve"> </w:t>
+      </w:r>
+      <w:r>
+        <w:rPr>
+          <w:rFonts w:hint="eastAsia"/>
+        </w:rPr>
+        <w:t>String类的</w:t>
+      </w:r>
+      <w:proofErr w:type="spellStart"/>
+      <w:r>
+        <w:rPr>
+          <w:b/>
+          <w:bCs/>
+        </w:rPr>
+        <w:t>indexO</w:t>
+      </w:r>
+      <w:r>
+        <w:rPr>
+          <w:rFonts w:hint="eastAsia"/>
+          <w:b/>
+          <w:bCs/>
+        </w:rPr>
+        <w:t>f</w:t>
+      </w:r>
+      <w:proofErr w:type="spellEnd"/>
+      <w:r>
+        <w:rPr>
+          <w:rFonts w:hint="eastAsia"/>
+        </w:rPr>
+        <w:t>方法，取得了更低的内存占用。</w:t>
+      </w:r>
+      <w:proofErr w:type="spellStart"/>
+      <w:r>
+        <w:t>I</w:t>
+      </w:r>
+      <w:r>
+        <w:rPr>
+          <w:rFonts w:hint="eastAsia"/>
+        </w:rPr>
+        <w:t>ndexOf</w:t>
+      </w:r>
+      <w:proofErr w:type="spellEnd"/>
+      <w:r>
+        <w:rPr>
+          <w:rFonts w:hint="eastAsia"/>
+        </w:rPr>
+        <w:t>方法接</w:t>
+      </w:r>
+      <w:r>
+        <w:rPr>
+          <w:rFonts w:hint="eastAsia"/>
+        </w:rPr>
+        <w:lastRenderedPageBreak/>
+        <w:t>收</w:t>
+      </w:r>
+      <w:proofErr w:type="gramStart"/>
+      <w:r>
+        <w:rPr>
+          <w:rFonts w:hint="eastAsia"/>
+        </w:rPr>
+        <w:t>一</w:t>
+      </w:r>
+      <w:proofErr w:type="gramEnd"/>
+      <w:r>
+        <w:rPr>
+          <w:rFonts w:hint="eastAsia"/>
+        </w:rPr>
+        <w:t>个子字符串，返回其在原字符串中第一次出现的索引，无则-</w:t>
+      </w:r>
+      <w:r>
+        <w:t>1.</w:t>
+      </w:r>
+      <w:r>
+        <w:rPr>
+          <w:rFonts w:hint="eastAsia"/>
+          <w:b/>
+          <w:bCs/>
+        </w:rPr>
+        <w:t>该题中由于我们要寻找的是前缀，故要检查方法返回值是否为0</w:t>
+      </w:r>
+      <w:r>
+        <w:rPr>
+          <w:rFonts w:hint="eastAsia"/>
+        </w:rPr>
+        <w:t>。若否，则说明当前前缀无效，应使用substring函数缩短一位，直到前缀为空或有效。结果前缀应初始化为第一个字符串。</w:t>
+      </w:r>
+    </w:p>
+    <w:p>
+      <w:pPr>
+        <w:ind w:firstLine="420"/>
+        <w:rPr>
+          <w:rFonts w:hint="eastAsia"/>
+        </w:rPr>
+      </w:pPr>
+      <w:r>
+        <w:rPr>
+          <w:rFonts w:hint="eastAsia"/>
+        </w:rPr>
+        <w:t>总结：该题的思维难度不大，但是对Java自有方法的熟悉程度有一定要求。</w:t>
+      </w:r>
+    </w:p>
+    <w:p>
+      <w:pPr>
+        <w:ind w:firstLineChars="0"/>
+        <w:rPr>
+          <w:rFonts w:hint="eastAsia"/>
+        </w:rPr>
+      </w:pPr>
+    </w:p>
+    <w:p>
+      <w:pPr>
+        <w:pStyle w:val="a3"/>
+        <w:numPr>
+          <w:ilvl w:val="0"/>
+          <w:numId w:val="6"/>
+        </w:numPr>
+        <w:ind w:firstLineChars="0"/>
+      </w:pPr>
+      <w:r>
+        <w:rPr>
+          <w:rFonts w:hint="eastAsia"/>
+        </w:rPr>
+        <w:t>[</w:t>
+      </w:r>
+      <w:r>
+        <w:t>15]3 Sum</w:t>
+      </w:r>
+    </w:p>
+    <w:p>
+      <w:pPr>
+        <w:ind w:firstLine="420"/>
+      </w:pPr>
+      <w:r>
+        <w:rPr>
+          <w:rFonts w:hint="eastAsia"/>
+        </w:rPr>
+        <w:t>给一个数组，返回其中所有三个元素之和为0的子数组，原数组可能有重复，每个元素只能用一次。</w:t>
+      </w:r>
+    </w:p>
+    <w:p>
+      <w:pPr>
+        <w:ind w:firstLine="420"/>
+      </w:pPr>
+      <w:r>
+        <w:rPr>
+          <w:rFonts w:hint="eastAsia"/>
+        </w:rPr>
+        <w:t>这道题是[</w:t>
+      </w:r>
+      <w:r>
+        <w:t>1]</w:t>
+      </w:r>
+      <w:r>
+        <w:rPr>
+          <w:rFonts w:hint="eastAsia"/>
+        </w:rPr>
+        <w:t>Two</w:t>
+      </w:r>
+      <w:r>
+        <w:t xml:space="preserve"> </w:t>
+      </w:r>
+      <w:r>
+        <w:rPr>
+          <w:rFonts w:hint="eastAsia"/>
+        </w:rPr>
+        <w:t>Sum和[</w:t>
+      </w:r>
+      <w:r>
+        <w:t>167]Two Sum II</w:t>
+      </w:r>
+      <w:r>
+        <w:rPr>
+          <w:rFonts w:hint="eastAsia"/>
+        </w:rPr>
+        <w:t>的变种，解题思路也是一脉相承，只需要将前者中的target从一个给定的</w:t>
+      </w:r>
+      <w:proofErr w:type="gramStart"/>
+      <w:r>
+        <w:rPr>
+          <w:rFonts w:hint="eastAsia"/>
+        </w:rPr>
+        <w:t>数变成</w:t>
+      </w:r>
+      <w:proofErr w:type="gramEnd"/>
+      <w:r>
+        <w:rPr>
+          <w:rFonts w:hint="eastAsia"/>
+        </w:rPr>
+        <w:t>数组中的某一个数，再遍历整个数组即可，最终时间复杂度可以达到O</w:t>
+      </w:r>
+      <w:r>
+        <w:t>(N</w:t>
+      </w:r>
+      <w:r>
+        <w:rPr>
+          <w:vertAlign w:val="superscript"/>
+        </w:rPr>
+        <w:t>2</w:t>
+      </w:r>
+      <w:r>
+        <w:t>)</w:t>
+      </w:r>
+      <w:r>
+        <w:rPr>
+          <w:rFonts w:hint="eastAsia"/>
+        </w:rPr>
+        <w:t>。</w:t>
+      </w:r>
+    </w:p>
+    <w:p>
+      <w:pPr>
+        <w:ind w:firstLine="420"/>
+      </w:pPr>
+      <w:r>
+        <w:rPr>
+          <w:rFonts w:hint="eastAsia"/>
+        </w:rPr>
+        <w:t>[</w:t>
+      </w:r>
+      <w:r>
+        <w:t>1]</w:t>
+      </w:r>
+      <w:r>
+        <w:rPr>
+          <w:rFonts w:hint="eastAsia"/>
+        </w:rPr>
+        <w:t>采用的是哈希集。</w:t>
+      </w:r>
+      <w:r>
+        <w:rPr>
+          <w:rFonts w:hint="eastAsia"/>
+        </w:rPr>
+        <w:t>首先将数组排序以剔除重复值，</w:t>
+      </w:r>
+      <w:r>
+        <w:rPr>
+          <w:rFonts w:hint="eastAsia"/>
+        </w:rPr>
+        <w:t>给定目标数，在数组中遍历其他数，则我们需要在哈</w:t>
+      </w:r>
+      <w:proofErr w:type="gramStart"/>
+      <w:r>
+        <w:rPr>
+          <w:rFonts w:hint="eastAsia"/>
+        </w:rPr>
+        <w:t>希集中</w:t>
+      </w:r>
+      <w:proofErr w:type="gramEnd"/>
+      <w:r>
+        <w:rPr>
+          <w:rFonts w:hint="eastAsia"/>
+        </w:rPr>
+        <w:t>寻找目标数和当前遍历数之和的相反数。若该数不存在，则将当前所遍历之数</w:t>
+      </w:r>
+      <w:proofErr w:type="gramStart"/>
+      <w:r>
+        <w:rPr>
+          <w:rFonts w:hint="eastAsia"/>
+        </w:rPr>
+        <w:t>添加进哈希</w:t>
+      </w:r>
+      <w:proofErr w:type="gramEnd"/>
+      <w:r>
+        <w:rPr>
+          <w:rFonts w:hint="eastAsia"/>
+        </w:rPr>
+        <w:t>集；若该数存在，则说明数组中曾出现该数，也就找到了一组解，将其返回并进行下一次遍历即可。</w:t>
+      </w:r>
+    </w:p>
+    <w:p>
+      <w:pPr>
+        <w:ind w:firstLine="420"/>
+      </w:pPr>
+      <w:r>
+        <w:rPr>
+          <w:rFonts w:hint="eastAsia"/>
+        </w:rPr>
+        <w:t>[</w:t>
+      </w:r>
+      <w:r>
+        <w:t>167]</w:t>
+      </w:r>
+      <w:r>
+        <w:rPr>
+          <w:rFonts w:hint="eastAsia"/>
+        </w:rPr>
+        <w:t>采用的</w:t>
+      </w:r>
+      <w:r>
+        <w:rPr>
+          <w:rFonts w:hint="eastAsia"/>
+        </w:rPr>
+        <w:t>是双指针法（又是双指针）。将数组排序，给定目标数，将左指针指向目标数右侧，右指针指向数组末尾，若三数之和小于0，则说明数偏小，应将左指针右移；若大于0，说明偏大，右指针左移；若为0，则找到了一组解，将其返回并</w:t>
+      </w:r>
+      <w:r>
+        <w:rPr>
+          <w:rFonts w:hint="eastAsia"/>
+        </w:rPr>
+        <w:t>同时挪动左右指针。</w:t>
+      </w:r>
+    </w:p>
+    <w:p>
+      <w:pPr>
+        <w:ind w:firstLine="420"/>
+      </w:pPr>
+      <w:r>
+        <w:rPr>
+          <w:rFonts w:hint="eastAsia"/>
+        </w:rPr>
+        <w:t>注意，由于要处理重复值，故在每次找到结果后挪动指针时都需要判断之后的数字是否与当前数字重复。</w:t>
+      </w:r>
+    </w:p>
+    <w:p>
+      <w:pPr>
+        <w:ind w:firstLine="420"/>
+      </w:pPr>
+      <w:r>
+        <w:rPr>
+          <w:rFonts w:hint="eastAsia"/>
+        </w:rPr>
+        <w:t>大循环中只需要遍历所有非正数（正数及其之后的数相加必不为0），将其设为目标数，调用上述两个方法中的一个即可。</w:t>
+      </w:r>
+    </w:p>
+    <w:p>
+      <w:pPr>
+        <w:ind w:firstLine="420"/>
+        <w:rPr>
+          <w:rFonts w:hint="eastAsia"/>
+        </w:rPr>
+      </w:pPr>
+      <w:r>
+        <w:rPr>
+          <w:rFonts w:hint="eastAsia"/>
+        </w:rPr>
+        <w:t>总结：举一反三很重要，哈希和双指针法是很重要的</w:t>
+      </w:r>
+      <w:proofErr w:type="gramStart"/>
+      <w:r>
+        <w:rPr>
+          <w:rFonts w:hint="eastAsia"/>
+        </w:rPr>
+        <w:t>降时间</w:t>
+      </w:r>
+      <w:proofErr w:type="gramEnd"/>
+      <w:r>
+        <w:rPr>
+          <w:rFonts w:hint="eastAsia"/>
+        </w:rPr>
+        <w:t>复杂度的算法。此外，Java语法也要注意：L</w:t>
+      </w:r>
+      <w:r>
+        <w:t>ist</w:t>
+      </w:r>
+      <w:r>
+        <w:rPr>
+          <w:rFonts w:hint="eastAsia"/>
+        </w:rPr>
+        <w:t>是一个抽象类，实例化时需要指定其继承类如</w:t>
+      </w:r>
+      <w:proofErr w:type="spellStart"/>
+      <w:r>
+        <w:rPr>
+          <w:rFonts w:hint="eastAsia"/>
+        </w:rPr>
+        <w:t>ArrayList</w:t>
+      </w:r>
+      <w:proofErr w:type="spellEnd"/>
+      <w:r>
+        <w:rPr>
+          <w:rFonts w:hint="eastAsia"/>
+        </w:rPr>
+        <w:t>；Java</w:t>
+      </w:r>
+      <w:r>
+        <w:t xml:space="preserve"> </w:t>
+      </w:r>
+      <w:r>
+        <w:rPr>
+          <w:rFonts w:hint="eastAsia"/>
+        </w:rPr>
+        <w:t>Arrays类中有两个很好用的方法：sort给一个数组排序，</w:t>
+      </w:r>
+      <w:proofErr w:type="spellStart"/>
+      <w:r>
+        <w:rPr>
+          <w:rFonts w:hint="eastAsia"/>
+        </w:rPr>
+        <w:t>asList</w:t>
+      </w:r>
+      <w:proofErr w:type="spellEnd"/>
+      <w:r>
+        <w:rPr>
+          <w:rFonts w:hint="eastAsia"/>
+        </w:rPr>
+        <w:t>将一个数组转换为List类（可以快速生成新List）。</w:t>
+      </w:r>
+    </w:p>
+    <w:p>
+      <w:pPr>
+        <w:pStyle w:val="a3"/>
+        <w:numPr>
+          <w:ilvl w:val="0"/>
+          <w:numId w:val="6"/>
+        </w:numPr>
+        <w:ind w:firstLineChars="0"/>
+      </w:pPr>
+      <w:r>
+        <w:rPr>
+          <w:rFonts w:hint="eastAsia"/>
+        </w:rPr>
+        <w:t>[</w:t>
+      </w:r>
+      <w:r>
+        <w:t xml:space="preserve">20] </w:t>
+      </w:r>
+      <w:r>
+        <w:t>Valid</w:t>
+      </w:r>
+      <w:r>
+        <w:t xml:space="preserve"> </w:t>
+      </w:r>
+      <w:r>
+        <w:t>Parentheses</w:t>
+      </w:r>
+    </w:p>
+    <w:p>
+      <w:pPr>
+        <w:ind w:firstLine="420"/>
+      </w:pPr>
+      <w:r>
+        <w:rPr>
+          <w:rFonts w:hint="eastAsia"/>
+        </w:rPr>
+        <w:t>给一个仅包含三种括号（“(</w:t>
+      </w:r>
+      <w:r>
+        <w:t>),{},[]</w:t>
+      </w:r>
+      <w:r>
+        <w:rPr>
+          <w:rFonts w:hint="eastAsia"/>
+        </w:rPr>
+        <w:t>”）的字符串，确定该字符串中的括号是否闭合（即每个括号对应）。</w:t>
+      </w:r>
+    </w:p>
+    <w:p>
+      <w:pPr>
+        <w:ind w:firstLine="420"/>
+        <w:rPr>
+          <w:rFonts w:hint="eastAsia"/>
+        </w:rPr>
+      </w:pPr>
+      <w:r>
+        <w:rPr>
+          <w:rFonts w:hint="eastAsia"/>
+        </w:rPr>
+        <w:t>这道题是基础的</w:t>
+      </w:r>
+      <w:proofErr w:type="gramStart"/>
+      <w:r>
+        <w:rPr>
+          <w:rFonts w:hint="eastAsia"/>
+        </w:rPr>
+        <w:t>栈</w:t>
+      </w:r>
+      <w:proofErr w:type="gramEnd"/>
+      <w:r>
+        <w:rPr>
+          <w:rFonts w:hint="eastAsia"/>
+        </w:rPr>
+        <w:t>的应用。需要注意有很多边界条件的判断，如空</w:t>
+      </w:r>
+      <w:proofErr w:type="gramStart"/>
+      <w:r>
+        <w:rPr>
+          <w:rFonts w:hint="eastAsia"/>
+        </w:rPr>
+        <w:t>栈</w:t>
+      </w:r>
+      <w:proofErr w:type="gramEnd"/>
+      <w:r>
+        <w:rPr>
+          <w:rFonts w:hint="eastAsia"/>
+        </w:rPr>
+        <w:t>时怎么办。</w:t>
+      </w:r>
+    </w:p>
+    <w:p>
+      <w:pPr>
+        <w:pStyle w:val="a3"/>
+        <w:numPr>
+          <w:ilvl w:val="0"/>
+          <w:numId w:val="6"/>
+        </w:numPr>
+        <w:ind w:firstLineChars="0"/>
+      </w:pPr>
+      <w:r>
+        <w:rPr>
+          <w:rFonts w:hint="eastAsia"/>
+        </w:rPr>
+        <w:t>[</w:t>
+      </w:r>
+      <w:r>
+        <w:t xml:space="preserve">19] </w:t>
+      </w:r>
+      <w:r>
+        <w:t>Remove</w:t>
+      </w:r>
+      <w:r>
+        <w:t xml:space="preserve"> </w:t>
+      </w:r>
+      <w:r>
+        <w:t>Nth</w:t>
+      </w:r>
+      <w:r>
+        <w:t xml:space="preserve"> </w:t>
+      </w:r>
+      <w:r>
+        <w:t>Node</w:t>
+      </w:r>
+      <w:r>
+        <w:t xml:space="preserve"> </w:t>
+      </w:r>
+      <w:proofErr w:type="gramStart"/>
+      <w:r>
+        <w:t>From</w:t>
+      </w:r>
+      <w:proofErr w:type="gramEnd"/>
+      <w:r>
+        <w:t xml:space="preserve"> </w:t>
+      </w:r>
+      <w:r>
+        <w:t>End</w:t>
+      </w:r>
+      <w:r>
+        <w:t xml:space="preserve"> </w:t>
+      </w:r>
+      <w:r>
+        <w:t>Of</w:t>
+      </w:r>
+      <w:r>
+        <w:t xml:space="preserve"> </w:t>
+      </w:r>
+      <w:r>
+        <w:t>List</w:t>
+      </w:r>
+    </w:p>
+    <w:p>
+      <w:pPr>
+        <w:ind w:firstLine="420"/>
+      </w:pPr>
+      <w:r>
+        <w:rPr>
+          <w:rFonts w:hint="eastAsia"/>
+        </w:rPr>
+        <w:t>给一个链表和数字n，删除链表倒数第n</w:t>
+      </w:r>
+      <w:proofErr w:type="gramStart"/>
+      <w:r>
+        <w:rPr>
+          <w:rFonts w:hint="eastAsia"/>
+        </w:rPr>
+        <w:t>个</w:t>
+      </w:r>
+      <w:proofErr w:type="gramEnd"/>
+      <w:r>
+        <w:rPr>
+          <w:rFonts w:hint="eastAsia"/>
+        </w:rPr>
+        <w:t>节点。</w:t>
+      </w:r>
+    </w:p>
+    <w:p>
+      <w:pPr>
+        <w:ind w:firstLine="420"/>
+      </w:pPr>
+      <w:r>
+        <w:rPr>
+          <w:rFonts w:hint="eastAsia"/>
+        </w:rPr>
+        <w:t>这是基础的链表</w:t>
+      </w:r>
+      <w:r>
+        <w:rPr>
+          <w:rFonts w:hint="eastAsia"/>
+        </w:rPr>
+        <w:t>练习</w:t>
+      </w:r>
+      <w:r>
+        <w:rPr>
+          <w:rFonts w:hint="eastAsia"/>
+        </w:rPr>
+        <w:t>。可以使用单指针，通过循环一次链表得出总长度，再直接访问倒数第n</w:t>
+      </w:r>
+      <w:proofErr w:type="gramStart"/>
+      <w:r>
+        <w:rPr>
+          <w:rFonts w:hint="eastAsia"/>
+        </w:rPr>
+        <w:t>个</w:t>
+      </w:r>
+      <w:proofErr w:type="gramEnd"/>
+      <w:r>
+        <w:rPr>
+          <w:rFonts w:hint="eastAsia"/>
+        </w:rPr>
+        <w:t>节点前一个节点进行更改地址删除的操作；也可以使用</w:t>
+      </w:r>
+      <w:r>
+        <w:rPr>
+          <w:rFonts w:hint="eastAsia"/>
+          <w:b/>
+          <w:bCs/>
+        </w:rPr>
+        <w:t>快慢指针</w:t>
+      </w:r>
+      <w:r>
+        <w:rPr>
+          <w:rFonts w:hint="eastAsia"/>
+        </w:rPr>
+        <w:t>，让前一个指针比后一个快n</w:t>
+      </w:r>
+      <w:r>
+        <w:t>+1</w:t>
+      </w:r>
+      <w:r>
+        <w:rPr>
+          <w:rFonts w:hint="eastAsia"/>
+        </w:rPr>
+        <w:t>步（因为后一个指针指到null时才能判断并停下，故应快n</w:t>
+      </w:r>
+      <w:r>
+        <w:t>+1</w:t>
+      </w:r>
+      <w:r>
+        <w:rPr>
+          <w:rFonts w:hint="eastAsia"/>
+        </w:rPr>
+        <w:t>），当后一个指针停下时前一个指针所在的位置刚好是倒数第n</w:t>
+      </w:r>
+      <w:proofErr w:type="gramStart"/>
+      <w:r>
+        <w:rPr>
+          <w:rFonts w:hint="eastAsia"/>
+        </w:rPr>
+        <w:t>个</w:t>
+      </w:r>
+      <w:proofErr w:type="gramEnd"/>
+      <w:r>
+        <w:rPr>
+          <w:rFonts w:hint="eastAsia"/>
+        </w:rPr>
+        <w:t>节点的前一个节点。</w:t>
+      </w:r>
+    </w:p>
+    <w:p>
+      <w:pPr>
+        <w:ind w:firstLine="420"/>
+        <w:rPr>
+          <w:rFonts w:hint="eastAsia"/>
+        </w:rPr>
+      </w:pPr>
+      <w:r>
+        <w:rPr>
+          <w:rFonts w:hint="eastAsia"/>
+        </w:rPr>
+        <w:t>总结：遇到链表一定要创建dummy节点，这样能少讨论很多corner</w:t>
+      </w:r>
+      <w:r>
+        <w:t xml:space="preserve"> </w:t>
+      </w:r>
+      <w:r>
+        <w:rPr>
+          <w:rFonts w:hint="eastAsia"/>
+        </w:rPr>
+        <w:t>cases；此处又是双指针的应用，非常巧妙。</w:t>
+      </w:r>
     </w:p>
     <w:sectPr>
       <w:pgSz w:w="11906" w:h="16838"/>

</xml_diff>